<commit_message>
Formulier start 3me ingeleverd, project plan afstuderen verbeterd en related subjects in kaart gebracht
</commit_message>
<xml_diff>
--- a/Current knowledge.docx
+++ b/Current knowledge.docx
@@ -2,6 +2,7 @@
 <file path=word/document.xml><?xml version="1.0" encoding="utf-8"?>
 <w:document xmlns:wpc="http://schemas.microsoft.com/office/word/2010/wordprocessingCanvas" xmlns:cx="http://schemas.microsoft.com/office/drawing/2014/chartex" xmlns:cx1="http://schemas.microsoft.com/office/drawing/2015/9/8/chartex" xmlns:cx2="http://schemas.microsoft.com/office/drawing/2015/10/21/chartex" xmlns:cx3="http://schemas.microsoft.com/office/drawing/2016/5/9/chartex" xmlns:cx4="http://schemas.microsoft.com/office/drawing/2016/5/10/chartex" xmlns:cx5="http://schemas.microsoft.com/office/drawing/2016/5/11/chartex" xmlns:cx6="http://schemas.microsoft.com/office/drawing/2016/5/12/chartex" xmlns:cx7="http://schemas.microsoft.com/office/drawing/2016/5/13/chartex" xmlns:cx8="http://schemas.microsoft.com/office/drawing/2016/5/14/chartex" xmlns:mc="http://schemas.openxmlformats.org/markup-compatibility/2006" xmlns:aink="http://schemas.microsoft.com/office/drawing/2016/ink" xmlns:am3d="http://schemas.microsoft.com/office/drawing/2017/model3d" xmlns:o="urn:schemas-microsoft-com:office:office" xmlns:r="http://schemas.openxmlformats.org/officeDocument/2006/relationships" xmlns:m="http://schemas.openxmlformats.org/officeDocument/2006/math" xmlns:v="urn:schemas-microsoft-com:vml" xmlns:wp14="http://schemas.microsoft.com/office/word/2010/wordprocessingDrawing" xmlns:wp="http://schemas.openxmlformats.org/drawingml/2006/wordprocessingDrawing" xmlns:w10="urn:schemas-microsoft-com:office:word" xmlns:w="http://schemas.openxmlformats.org/wordprocessingml/2006/main" xmlns:w14="http://schemas.microsoft.com/office/word/2010/wordml" xmlns:w15="http://schemas.microsoft.com/office/word/2012/wordml" xmlns:w16cid="http://schemas.microsoft.com/office/word/2016/wordml/cid" xmlns:w16se="http://schemas.microsoft.com/office/word/2015/wordml/symex" xmlns:wpg="http://schemas.microsoft.com/office/word/2010/wordprocessingGroup" xmlns:wpi="http://schemas.microsoft.com/office/word/2010/wordprocessingInk" xmlns:wne="http://schemas.microsoft.com/office/word/2006/wordml" xmlns:wps="http://schemas.microsoft.com/office/word/2010/wordprocessingShape" mc:Ignorable="w14 w15 w16se w16cid wp14">
   <w:body>
+    <w:bookmarkStart w:id="0" w:name="_Toc495498808" w:displacedByCustomXml="next"/>
     <w:sdt>
       <w:sdtPr>
         <w:id w:val="1872649203"/>
@@ -25,20 +26,17 @@
           <w:r>
             <w:t>Contents</w:t>
           </w:r>
+          <w:bookmarkEnd w:id="0"/>
         </w:p>
         <w:p>
           <w:pPr>
-            <w:pStyle w:val="Heading3"/>
+            <w:pStyle w:val="TOC3"/>
+            <w:tabs>
+              <w:tab w:val="right" w:leader="dot" w:pos="9062"/>
+            </w:tabs>
             <w:rPr>
-              <w:rFonts w:asciiTheme="minorHAnsi" w:hAnsiTheme="minorHAnsi" w:cstheme="minorBidi"/>
-              <w:b/>
-              <w:bCs/>
-              <w:smallCaps/>
               <w:noProof/>
-              <w:color w:val="auto"/>
-              <w:sz w:val="22"/>
-              <w:szCs w:val="22"/>
-              <w:lang w:eastAsia="nl-NL"/>
+              <w:lang w:val="nl-NL" w:eastAsia="nl-NL"/>
             </w:rPr>
           </w:pPr>
           <w:r>
@@ -50,13 +48,13 @@
           <w:r>
             <w:fldChar w:fldCharType="separate"/>
           </w:r>
-          <w:hyperlink w:anchor="_Toc495322617" w:history="1">
+          <w:hyperlink w:anchor="_Toc495498808" w:history="1">
             <w:r>
               <w:rPr>
                 <w:rStyle w:val="Hyperlink"/>
                 <w:noProof/>
               </w:rPr>
-              <w:t>Manoeuvrability</w:t>
+              <w:t>Contents</w:t>
             </w:r>
             <w:r>
               <w:rPr>
@@ -77,7 +75,7 @@
                 <w:noProof/>
                 <w:webHidden/>
               </w:rPr>
-              <w:instrText xml:space="preserve"> PAGEREF _Toc495322617 \h </w:instrText>
+              <w:instrText xml:space="preserve"> PAGEREF _Toc495498808 \h </w:instrText>
             </w:r>
             <w:r>
               <w:rPr>
@@ -97,7 +95,7 @@
                 <w:noProof/>
                 <w:webHidden/>
               </w:rPr>
-              <w:t>2</w:t>
+              <w:t>1</w:t>
             </w:r>
             <w:r>
               <w:rPr>
@@ -110,12 +108,9 @@
         </w:p>
         <w:p>
           <w:pPr>
-            <w:pStyle w:val="Heading3"/>
+            <w:pStyle w:val="TOC1"/>
             <w:rPr>
               <w:rFonts w:asciiTheme="minorHAnsi" w:hAnsiTheme="minorHAnsi" w:cstheme="minorBidi"/>
-              <w:b/>
-              <w:bCs/>
-              <w:smallCaps/>
               <w:noProof/>
               <w:color w:val="auto"/>
               <w:sz w:val="22"/>
@@ -123,13 +118,13 @@
               <w:lang w:eastAsia="nl-NL"/>
             </w:rPr>
           </w:pPr>
-          <w:hyperlink w:anchor="_Toc495322618" w:history="1">
+          <w:hyperlink w:anchor="_Toc495498809" w:history="1">
             <w:r>
               <w:rPr>
                 <w:rStyle w:val="Hyperlink"/>
                 <w:noProof/>
               </w:rPr>
-              <w:t>Descision making in stress situation</w:t>
+              <w:t>Introduction</w:t>
             </w:r>
             <w:r>
               <w:rPr>
@@ -150,7 +145,7 @@
                 <w:noProof/>
                 <w:webHidden/>
               </w:rPr>
-              <w:instrText xml:space="preserve"> PAGEREF _Toc495322618 \h </w:instrText>
+              <w:instrText xml:space="preserve"> PAGEREF _Toc495498809 \h </w:instrText>
             </w:r>
             <w:r>
               <w:rPr>
@@ -183,12 +178,354 @@
         </w:p>
         <w:p>
           <w:pPr>
-            <w:pStyle w:val="Heading3"/>
+            <w:pStyle w:val="TOC2"/>
+            <w:tabs>
+              <w:tab w:val="right" w:leader="dot" w:pos="9062"/>
+            </w:tabs>
+            <w:rPr>
+              <w:noProof/>
+              <w:lang w:val="nl-NL" w:eastAsia="nl-NL"/>
+            </w:rPr>
+          </w:pPr>
+          <w:hyperlink w:anchor="_Toc495498810" w:history="1">
+            <w:r>
+              <w:rPr>
+                <w:rStyle w:val="Hyperlink"/>
+                <w:noProof/>
+              </w:rPr>
+              <w:t>Future of shipping</w:t>
+            </w:r>
+            <w:r>
+              <w:rPr>
+                <w:noProof/>
+                <w:webHidden/>
+              </w:rPr>
+              <w:tab/>
+            </w:r>
+            <w:r>
+              <w:rPr>
+                <w:noProof/>
+                <w:webHidden/>
+              </w:rPr>
+              <w:fldChar w:fldCharType="begin"/>
+            </w:r>
+            <w:r>
+              <w:rPr>
+                <w:noProof/>
+                <w:webHidden/>
+              </w:rPr>
+              <w:instrText xml:space="preserve"> PAGEREF _Toc495498810 \h </w:instrText>
+            </w:r>
+            <w:r>
+              <w:rPr>
+                <w:noProof/>
+                <w:webHidden/>
+              </w:rPr>
+            </w:r>
+            <w:r>
+              <w:rPr>
+                <w:noProof/>
+                <w:webHidden/>
+              </w:rPr>
+              <w:fldChar w:fldCharType="separate"/>
+            </w:r>
+            <w:r>
+              <w:rPr>
+                <w:noProof/>
+                <w:webHidden/>
+              </w:rPr>
+              <w:t>2</w:t>
+            </w:r>
+            <w:r>
+              <w:rPr>
+                <w:noProof/>
+                <w:webHidden/>
+              </w:rPr>
+              <w:fldChar w:fldCharType="end"/>
+            </w:r>
+          </w:hyperlink>
+        </w:p>
+        <w:p>
+          <w:pPr>
+            <w:pStyle w:val="TOC3"/>
+            <w:tabs>
+              <w:tab w:val="right" w:leader="dot" w:pos="9062"/>
+            </w:tabs>
+            <w:rPr>
+              <w:noProof/>
+              <w:lang w:val="nl-NL" w:eastAsia="nl-NL"/>
+            </w:rPr>
+          </w:pPr>
+          <w:hyperlink w:anchor="_Toc495498811" w:history="1">
+            <w:r>
+              <w:rPr>
+                <w:rStyle w:val="Hyperlink"/>
+                <w:noProof/>
+              </w:rPr>
+              <w:t>Automated</w:t>
+            </w:r>
+            <w:r>
+              <w:rPr>
+                <w:noProof/>
+                <w:webHidden/>
+              </w:rPr>
+              <w:tab/>
+            </w:r>
+            <w:r>
+              <w:rPr>
+                <w:noProof/>
+                <w:webHidden/>
+              </w:rPr>
+              <w:fldChar w:fldCharType="begin"/>
+            </w:r>
+            <w:r>
+              <w:rPr>
+                <w:noProof/>
+                <w:webHidden/>
+              </w:rPr>
+              <w:instrText xml:space="preserve"> PAGEREF _Toc495498811 \h </w:instrText>
+            </w:r>
+            <w:r>
+              <w:rPr>
+                <w:noProof/>
+                <w:webHidden/>
+              </w:rPr>
+            </w:r>
+            <w:r>
+              <w:rPr>
+                <w:noProof/>
+                <w:webHidden/>
+              </w:rPr>
+              <w:fldChar w:fldCharType="separate"/>
+            </w:r>
+            <w:r>
+              <w:rPr>
+                <w:noProof/>
+                <w:webHidden/>
+              </w:rPr>
+              <w:t>2</w:t>
+            </w:r>
+            <w:r>
+              <w:rPr>
+                <w:noProof/>
+                <w:webHidden/>
+              </w:rPr>
+              <w:fldChar w:fldCharType="end"/>
+            </w:r>
+          </w:hyperlink>
+        </w:p>
+        <w:p>
+          <w:pPr>
+            <w:pStyle w:val="TOC3"/>
+            <w:tabs>
+              <w:tab w:val="right" w:leader="dot" w:pos="9062"/>
+            </w:tabs>
+            <w:rPr>
+              <w:noProof/>
+              <w:lang w:val="nl-NL" w:eastAsia="nl-NL"/>
+            </w:rPr>
+          </w:pPr>
+          <w:hyperlink w:anchor="_Toc495498812" w:history="1">
+            <w:r>
+              <w:rPr>
+                <w:rStyle w:val="Hyperlink"/>
+                <w:noProof/>
+              </w:rPr>
+              <w:t>Remote</w:t>
+            </w:r>
+            <w:r>
+              <w:rPr>
+                <w:noProof/>
+                <w:webHidden/>
+              </w:rPr>
+              <w:tab/>
+            </w:r>
+            <w:r>
+              <w:rPr>
+                <w:noProof/>
+                <w:webHidden/>
+              </w:rPr>
+              <w:fldChar w:fldCharType="begin"/>
+            </w:r>
+            <w:r>
+              <w:rPr>
+                <w:noProof/>
+                <w:webHidden/>
+              </w:rPr>
+              <w:instrText xml:space="preserve"> PAGEREF _Toc495498812 \h </w:instrText>
+            </w:r>
+            <w:r>
+              <w:rPr>
+                <w:noProof/>
+                <w:webHidden/>
+              </w:rPr>
+            </w:r>
+            <w:r>
+              <w:rPr>
+                <w:noProof/>
+                <w:webHidden/>
+              </w:rPr>
+              <w:fldChar w:fldCharType="separate"/>
+            </w:r>
+            <w:r>
+              <w:rPr>
+                <w:noProof/>
+                <w:webHidden/>
+              </w:rPr>
+              <w:t>2</w:t>
+            </w:r>
+            <w:r>
+              <w:rPr>
+                <w:noProof/>
+                <w:webHidden/>
+              </w:rPr>
+              <w:fldChar w:fldCharType="end"/>
+            </w:r>
+          </w:hyperlink>
+        </w:p>
+        <w:p>
+          <w:pPr>
+            <w:pStyle w:val="TOC3"/>
+            <w:tabs>
+              <w:tab w:val="right" w:leader="dot" w:pos="9062"/>
+            </w:tabs>
+            <w:rPr>
+              <w:noProof/>
+              <w:lang w:val="nl-NL" w:eastAsia="nl-NL"/>
+            </w:rPr>
+          </w:pPr>
+          <w:hyperlink w:anchor="_Toc495498813" w:history="1">
+            <w:r>
+              <w:rPr>
+                <w:rStyle w:val="Hyperlink"/>
+                <w:noProof/>
+              </w:rPr>
+              <w:t>Autonomous</w:t>
+            </w:r>
+            <w:r>
+              <w:rPr>
+                <w:noProof/>
+                <w:webHidden/>
+              </w:rPr>
+              <w:tab/>
+            </w:r>
+            <w:r>
+              <w:rPr>
+                <w:noProof/>
+                <w:webHidden/>
+              </w:rPr>
+              <w:fldChar w:fldCharType="begin"/>
+            </w:r>
+            <w:r>
+              <w:rPr>
+                <w:noProof/>
+                <w:webHidden/>
+              </w:rPr>
+              <w:instrText xml:space="preserve"> PAGEREF _Toc495498813 \h </w:instrText>
+            </w:r>
+            <w:r>
+              <w:rPr>
+                <w:noProof/>
+                <w:webHidden/>
+              </w:rPr>
+            </w:r>
+            <w:r>
+              <w:rPr>
+                <w:noProof/>
+                <w:webHidden/>
+              </w:rPr>
+              <w:fldChar w:fldCharType="separate"/>
+            </w:r>
+            <w:r>
+              <w:rPr>
+                <w:noProof/>
+                <w:webHidden/>
+              </w:rPr>
+              <w:t>2</w:t>
+            </w:r>
+            <w:r>
+              <w:rPr>
+                <w:noProof/>
+                <w:webHidden/>
+              </w:rPr>
+              <w:fldChar w:fldCharType="end"/>
+            </w:r>
+          </w:hyperlink>
+        </w:p>
+        <w:p>
+          <w:pPr>
+            <w:pStyle w:val="TOC2"/>
+            <w:tabs>
+              <w:tab w:val="right" w:leader="dot" w:pos="9062"/>
+            </w:tabs>
+            <w:rPr>
+              <w:noProof/>
+              <w:lang w:val="nl-NL" w:eastAsia="nl-NL"/>
+            </w:rPr>
+          </w:pPr>
+          <w:hyperlink w:anchor="_Toc495498814" w:history="1">
+            <w:r>
+              <w:rPr>
+                <w:rStyle w:val="Hyperlink"/>
+                <w:noProof/>
+              </w:rPr>
+              <w:t>Occurred accidents</w:t>
+            </w:r>
+            <w:r>
+              <w:rPr>
+                <w:noProof/>
+                <w:webHidden/>
+              </w:rPr>
+              <w:tab/>
+            </w:r>
+            <w:r>
+              <w:rPr>
+                <w:noProof/>
+                <w:webHidden/>
+              </w:rPr>
+              <w:fldChar w:fldCharType="begin"/>
+            </w:r>
+            <w:r>
+              <w:rPr>
+                <w:noProof/>
+                <w:webHidden/>
+              </w:rPr>
+              <w:instrText xml:space="preserve"> PAGEREF _Toc495498814 \h </w:instrText>
+            </w:r>
+            <w:r>
+              <w:rPr>
+                <w:noProof/>
+                <w:webHidden/>
+              </w:rPr>
+            </w:r>
+            <w:r>
+              <w:rPr>
+                <w:noProof/>
+                <w:webHidden/>
+              </w:rPr>
+              <w:fldChar w:fldCharType="separate"/>
+            </w:r>
+            <w:r>
+              <w:rPr>
+                <w:noProof/>
+                <w:webHidden/>
+              </w:rPr>
+              <w:t>2</w:t>
+            </w:r>
+            <w:r>
+              <w:rPr>
+                <w:noProof/>
+                <w:webHidden/>
+              </w:rPr>
+              <w:fldChar w:fldCharType="end"/>
+            </w:r>
+          </w:hyperlink>
+        </w:p>
+        <w:p>
+          <w:pPr>
+            <w:pStyle w:val="TOC1"/>
             <w:rPr>
               <w:rFonts w:asciiTheme="minorHAnsi" w:hAnsiTheme="minorHAnsi" w:cstheme="minorBidi"/>
-              <w:b/>
-              <w:bCs/>
-              <w:smallCaps/>
               <w:noProof/>
               <w:color w:val="auto"/>
               <w:sz w:val="22"/>
@@ -196,12 +533,81 @@
               <w:lang w:eastAsia="nl-NL"/>
             </w:rPr>
           </w:pPr>
-          <w:hyperlink w:anchor="_Toc495322619" w:history="1">
+          <w:hyperlink w:anchor="_Toc495498815" w:history="1">
             <w:r>
               <w:rPr>
                 <w:rStyle w:val="Hyperlink"/>
                 <w:noProof/>
               </w:rPr>
+              <w:t>Computer science</w:t>
+            </w:r>
+            <w:r>
+              <w:rPr>
+                <w:noProof/>
+                <w:webHidden/>
+              </w:rPr>
+              <w:tab/>
+            </w:r>
+            <w:r>
+              <w:rPr>
+                <w:noProof/>
+                <w:webHidden/>
+              </w:rPr>
+              <w:fldChar w:fldCharType="begin"/>
+            </w:r>
+            <w:r>
+              <w:rPr>
+                <w:noProof/>
+                <w:webHidden/>
+              </w:rPr>
+              <w:instrText xml:space="preserve"> PAGEREF _Toc495498815 \h </w:instrText>
+            </w:r>
+            <w:r>
+              <w:rPr>
+                <w:noProof/>
+                <w:webHidden/>
+              </w:rPr>
+            </w:r>
+            <w:r>
+              <w:rPr>
+                <w:noProof/>
+                <w:webHidden/>
+              </w:rPr>
+              <w:fldChar w:fldCharType="separate"/>
+            </w:r>
+            <w:r>
+              <w:rPr>
+                <w:noProof/>
+                <w:webHidden/>
+              </w:rPr>
+              <w:t>3</w:t>
+            </w:r>
+            <w:r>
+              <w:rPr>
+                <w:noProof/>
+                <w:webHidden/>
+              </w:rPr>
+              <w:fldChar w:fldCharType="end"/>
+            </w:r>
+          </w:hyperlink>
+        </w:p>
+        <w:p>
+          <w:pPr>
+            <w:pStyle w:val="TOC2"/>
+            <w:tabs>
+              <w:tab w:val="right" w:leader="dot" w:pos="9062"/>
+            </w:tabs>
+            <w:rPr>
+              <w:noProof/>
+              <w:lang w:val="nl-NL" w:eastAsia="nl-NL"/>
+            </w:rPr>
+          </w:pPr>
+          <w:hyperlink w:anchor="_Toc495498816" w:history="1">
+            <w:r>
+              <w:rPr>
+                <w:rStyle w:val="Hyperlink"/>
+                <w:noProof/>
+              </w:rPr>
               <w:t>Situation Awareness</w:t>
             </w:r>
             <w:r>
@@ -223,7 +629,7 @@
                 <w:noProof/>
                 <w:webHidden/>
               </w:rPr>
-              <w:instrText xml:space="preserve"> PAGEREF _Toc495322619 \h </w:instrText>
+              <w:instrText xml:space="preserve"> PAGEREF _Toc495498816 \h </w:instrText>
             </w:r>
             <w:r>
               <w:rPr>
@@ -243,7 +649,1463 @@
                 <w:noProof/>
                 <w:webHidden/>
               </w:rPr>
-              <w:t>2</w:t>
+              <w:t>3</w:t>
+            </w:r>
+            <w:r>
+              <w:rPr>
+                <w:noProof/>
+                <w:webHidden/>
+              </w:rPr>
+              <w:fldChar w:fldCharType="end"/>
+            </w:r>
+          </w:hyperlink>
+        </w:p>
+        <w:p>
+          <w:pPr>
+            <w:pStyle w:val="TOC2"/>
+            <w:tabs>
+              <w:tab w:val="right" w:leader="dot" w:pos="9062"/>
+            </w:tabs>
+            <w:rPr>
+              <w:noProof/>
+              <w:lang w:val="nl-NL" w:eastAsia="nl-NL"/>
+            </w:rPr>
+          </w:pPr>
+          <w:hyperlink w:anchor="_Toc495498817" w:history="1">
+            <w:r>
+              <w:rPr>
+                <w:rStyle w:val="Hyperlink"/>
+                <w:noProof/>
+                <w:lang w:val="nl-NL"/>
+              </w:rPr>
+              <w:t>Decision making</w:t>
+            </w:r>
+            <w:r>
+              <w:rPr>
+                <w:noProof/>
+                <w:webHidden/>
+              </w:rPr>
+              <w:tab/>
+            </w:r>
+            <w:r>
+              <w:rPr>
+                <w:noProof/>
+                <w:webHidden/>
+              </w:rPr>
+              <w:fldChar w:fldCharType="begin"/>
+            </w:r>
+            <w:r>
+              <w:rPr>
+                <w:noProof/>
+                <w:webHidden/>
+              </w:rPr>
+              <w:instrText xml:space="preserve"> PAGEREF _Toc495498817 \h </w:instrText>
+            </w:r>
+            <w:r>
+              <w:rPr>
+                <w:noProof/>
+                <w:webHidden/>
+              </w:rPr>
+            </w:r>
+            <w:r>
+              <w:rPr>
+                <w:noProof/>
+                <w:webHidden/>
+              </w:rPr>
+              <w:fldChar w:fldCharType="separate"/>
+            </w:r>
+            <w:r>
+              <w:rPr>
+                <w:noProof/>
+                <w:webHidden/>
+              </w:rPr>
+              <w:t>3</w:t>
+            </w:r>
+            <w:r>
+              <w:rPr>
+                <w:noProof/>
+                <w:webHidden/>
+              </w:rPr>
+              <w:fldChar w:fldCharType="end"/>
+            </w:r>
+          </w:hyperlink>
+        </w:p>
+        <w:p>
+          <w:pPr>
+            <w:pStyle w:val="TOC3"/>
+            <w:tabs>
+              <w:tab w:val="right" w:leader="dot" w:pos="9062"/>
+            </w:tabs>
+            <w:rPr>
+              <w:noProof/>
+              <w:lang w:val="nl-NL" w:eastAsia="nl-NL"/>
+            </w:rPr>
+          </w:pPr>
+          <w:hyperlink w:anchor="_Toc495498818" w:history="1">
+            <w:r>
+              <w:rPr>
+                <w:rStyle w:val="Hyperlink"/>
+                <w:noProof/>
+              </w:rPr>
+              <w:t>Normal situation</w:t>
+            </w:r>
+            <w:r>
+              <w:rPr>
+                <w:noProof/>
+                <w:webHidden/>
+              </w:rPr>
+              <w:tab/>
+            </w:r>
+            <w:r>
+              <w:rPr>
+                <w:noProof/>
+                <w:webHidden/>
+              </w:rPr>
+              <w:fldChar w:fldCharType="begin"/>
+            </w:r>
+            <w:r>
+              <w:rPr>
+                <w:noProof/>
+                <w:webHidden/>
+              </w:rPr>
+              <w:instrText xml:space="preserve"> PAGEREF _Toc495498818 \h </w:instrText>
+            </w:r>
+            <w:r>
+              <w:rPr>
+                <w:noProof/>
+                <w:webHidden/>
+              </w:rPr>
+            </w:r>
+            <w:r>
+              <w:rPr>
+                <w:noProof/>
+                <w:webHidden/>
+              </w:rPr>
+              <w:fldChar w:fldCharType="separate"/>
+            </w:r>
+            <w:r>
+              <w:rPr>
+                <w:noProof/>
+                <w:webHidden/>
+              </w:rPr>
+              <w:t>3</w:t>
+            </w:r>
+            <w:r>
+              <w:rPr>
+                <w:noProof/>
+                <w:webHidden/>
+              </w:rPr>
+              <w:fldChar w:fldCharType="end"/>
+            </w:r>
+          </w:hyperlink>
+        </w:p>
+        <w:p>
+          <w:pPr>
+            <w:pStyle w:val="TOC3"/>
+            <w:tabs>
+              <w:tab w:val="right" w:leader="dot" w:pos="9062"/>
+            </w:tabs>
+            <w:rPr>
+              <w:noProof/>
+              <w:lang w:val="nl-NL" w:eastAsia="nl-NL"/>
+            </w:rPr>
+          </w:pPr>
+          <w:hyperlink w:anchor="_Toc495498819" w:history="1">
+            <w:r>
+              <w:rPr>
+                <w:rStyle w:val="Hyperlink"/>
+                <w:noProof/>
+              </w:rPr>
+              <w:t>Under stress</w:t>
+            </w:r>
+            <w:r>
+              <w:rPr>
+                <w:noProof/>
+                <w:webHidden/>
+              </w:rPr>
+              <w:tab/>
+            </w:r>
+            <w:r>
+              <w:rPr>
+                <w:noProof/>
+                <w:webHidden/>
+              </w:rPr>
+              <w:fldChar w:fldCharType="begin"/>
+            </w:r>
+            <w:r>
+              <w:rPr>
+                <w:noProof/>
+                <w:webHidden/>
+              </w:rPr>
+              <w:instrText xml:space="preserve"> PAGEREF _Toc495498819 \h </w:instrText>
+            </w:r>
+            <w:r>
+              <w:rPr>
+                <w:noProof/>
+                <w:webHidden/>
+              </w:rPr>
+            </w:r>
+            <w:r>
+              <w:rPr>
+                <w:noProof/>
+                <w:webHidden/>
+              </w:rPr>
+              <w:fldChar w:fldCharType="separate"/>
+            </w:r>
+            <w:r>
+              <w:rPr>
+                <w:noProof/>
+                <w:webHidden/>
+              </w:rPr>
+              <w:t>3</w:t>
+            </w:r>
+            <w:r>
+              <w:rPr>
+                <w:noProof/>
+                <w:webHidden/>
+              </w:rPr>
+              <w:fldChar w:fldCharType="end"/>
+            </w:r>
+          </w:hyperlink>
+        </w:p>
+        <w:p>
+          <w:pPr>
+            <w:pStyle w:val="TOC2"/>
+            <w:tabs>
+              <w:tab w:val="right" w:leader="dot" w:pos="9062"/>
+            </w:tabs>
+            <w:rPr>
+              <w:noProof/>
+              <w:lang w:val="nl-NL" w:eastAsia="nl-NL"/>
+            </w:rPr>
+          </w:pPr>
+          <w:hyperlink w:anchor="_Toc495498820" w:history="1">
+            <w:r>
+              <w:rPr>
+                <w:rStyle w:val="Hyperlink"/>
+                <w:noProof/>
+                <w:lang w:val="nl-NL"/>
+              </w:rPr>
+              <w:t>Mental models</w:t>
+            </w:r>
+            <w:r>
+              <w:rPr>
+                <w:noProof/>
+                <w:webHidden/>
+              </w:rPr>
+              <w:tab/>
+            </w:r>
+            <w:r>
+              <w:rPr>
+                <w:noProof/>
+                <w:webHidden/>
+              </w:rPr>
+              <w:fldChar w:fldCharType="begin"/>
+            </w:r>
+            <w:r>
+              <w:rPr>
+                <w:noProof/>
+                <w:webHidden/>
+              </w:rPr>
+              <w:instrText xml:space="preserve"> PAGEREF _Toc495498820 \h </w:instrText>
+            </w:r>
+            <w:r>
+              <w:rPr>
+                <w:noProof/>
+                <w:webHidden/>
+              </w:rPr>
+            </w:r>
+            <w:r>
+              <w:rPr>
+                <w:noProof/>
+                <w:webHidden/>
+              </w:rPr>
+              <w:fldChar w:fldCharType="separate"/>
+            </w:r>
+            <w:r>
+              <w:rPr>
+                <w:noProof/>
+                <w:webHidden/>
+              </w:rPr>
+              <w:t>3</w:t>
+            </w:r>
+            <w:r>
+              <w:rPr>
+                <w:noProof/>
+                <w:webHidden/>
+              </w:rPr>
+              <w:fldChar w:fldCharType="end"/>
+            </w:r>
+          </w:hyperlink>
+        </w:p>
+        <w:p>
+          <w:pPr>
+            <w:pStyle w:val="TOC3"/>
+            <w:tabs>
+              <w:tab w:val="right" w:leader="dot" w:pos="9062"/>
+            </w:tabs>
+            <w:rPr>
+              <w:noProof/>
+              <w:lang w:val="nl-NL" w:eastAsia="nl-NL"/>
+            </w:rPr>
+          </w:pPr>
+          <w:hyperlink w:anchor="_Toc495498821" w:history="1">
+            <w:r>
+              <w:rPr>
+                <w:rStyle w:val="Hyperlink"/>
+                <w:noProof/>
+                <w:lang w:val="nl-NL"/>
+              </w:rPr>
+              <w:t>Theories</w:t>
+            </w:r>
+            <w:r>
+              <w:rPr>
+                <w:noProof/>
+                <w:webHidden/>
+              </w:rPr>
+              <w:tab/>
+            </w:r>
+            <w:r>
+              <w:rPr>
+                <w:noProof/>
+                <w:webHidden/>
+              </w:rPr>
+              <w:fldChar w:fldCharType="begin"/>
+            </w:r>
+            <w:r>
+              <w:rPr>
+                <w:noProof/>
+                <w:webHidden/>
+              </w:rPr>
+              <w:instrText xml:space="preserve"> PAGEREF _Toc495498821 \h </w:instrText>
+            </w:r>
+            <w:r>
+              <w:rPr>
+                <w:noProof/>
+                <w:webHidden/>
+              </w:rPr>
+            </w:r>
+            <w:r>
+              <w:rPr>
+                <w:noProof/>
+                <w:webHidden/>
+              </w:rPr>
+              <w:fldChar w:fldCharType="separate"/>
+            </w:r>
+            <w:r>
+              <w:rPr>
+                <w:noProof/>
+                <w:webHidden/>
+              </w:rPr>
+              <w:t>3</w:t>
+            </w:r>
+            <w:r>
+              <w:rPr>
+                <w:noProof/>
+                <w:webHidden/>
+              </w:rPr>
+              <w:fldChar w:fldCharType="end"/>
+            </w:r>
+          </w:hyperlink>
+        </w:p>
+        <w:p>
+          <w:pPr>
+            <w:pStyle w:val="TOC3"/>
+            <w:tabs>
+              <w:tab w:val="right" w:leader="dot" w:pos="9062"/>
+            </w:tabs>
+            <w:rPr>
+              <w:noProof/>
+              <w:lang w:val="nl-NL" w:eastAsia="nl-NL"/>
+            </w:rPr>
+          </w:pPr>
+          <w:hyperlink w:anchor="_Toc495498822" w:history="1">
+            <w:r>
+              <w:rPr>
+                <w:rStyle w:val="Hyperlink"/>
+                <w:noProof/>
+              </w:rPr>
+              <w:t>Questions by the crew</w:t>
+            </w:r>
+            <w:r>
+              <w:rPr>
+                <w:noProof/>
+                <w:webHidden/>
+              </w:rPr>
+              <w:tab/>
+            </w:r>
+            <w:r>
+              <w:rPr>
+                <w:noProof/>
+                <w:webHidden/>
+              </w:rPr>
+              <w:fldChar w:fldCharType="begin"/>
+            </w:r>
+            <w:r>
+              <w:rPr>
+                <w:noProof/>
+                <w:webHidden/>
+              </w:rPr>
+              <w:instrText xml:space="preserve"> PAGEREF _Toc495498822 \h </w:instrText>
+            </w:r>
+            <w:r>
+              <w:rPr>
+                <w:noProof/>
+                <w:webHidden/>
+              </w:rPr>
+            </w:r>
+            <w:r>
+              <w:rPr>
+                <w:noProof/>
+                <w:webHidden/>
+              </w:rPr>
+              <w:fldChar w:fldCharType="separate"/>
+            </w:r>
+            <w:r>
+              <w:rPr>
+                <w:noProof/>
+                <w:webHidden/>
+              </w:rPr>
+              <w:t>3</w:t>
+            </w:r>
+            <w:r>
+              <w:rPr>
+                <w:noProof/>
+                <w:webHidden/>
+              </w:rPr>
+              <w:fldChar w:fldCharType="end"/>
+            </w:r>
+          </w:hyperlink>
+        </w:p>
+        <w:p>
+          <w:pPr>
+            <w:pStyle w:val="TOC2"/>
+            <w:tabs>
+              <w:tab w:val="right" w:leader="dot" w:pos="9062"/>
+            </w:tabs>
+            <w:rPr>
+              <w:noProof/>
+              <w:lang w:val="nl-NL" w:eastAsia="nl-NL"/>
+            </w:rPr>
+          </w:pPr>
+          <w:hyperlink w:anchor="_Toc495498823" w:history="1">
+            <w:r>
+              <w:rPr>
+                <w:rStyle w:val="Hyperlink"/>
+                <w:noProof/>
+              </w:rPr>
+              <w:t>Crew behaviour</w:t>
+            </w:r>
+            <w:r>
+              <w:rPr>
+                <w:noProof/>
+                <w:webHidden/>
+              </w:rPr>
+              <w:tab/>
+            </w:r>
+            <w:r>
+              <w:rPr>
+                <w:noProof/>
+                <w:webHidden/>
+              </w:rPr>
+              <w:fldChar w:fldCharType="begin"/>
+            </w:r>
+            <w:r>
+              <w:rPr>
+                <w:noProof/>
+                <w:webHidden/>
+              </w:rPr>
+              <w:instrText xml:space="preserve"> PAGEREF _Toc495498823 \h </w:instrText>
+            </w:r>
+            <w:r>
+              <w:rPr>
+                <w:noProof/>
+                <w:webHidden/>
+              </w:rPr>
+            </w:r>
+            <w:r>
+              <w:rPr>
+                <w:noProof/>
+                <w:webHidden/>
+              </w:rPr>
+              <w:fldChar w:fldCharType="separate"/>
+            </w:r>
+            <w:r>
+              <w:rPr>
+                <w:noProof/>
+                <w:webHidden/>
+              </w:rPr>
+              <w:t>3</w:t>
+            </w:r>
+            <w:r>
+              <w:rPr>
+                <w:noProof/>
+                <w:webHidden/>
+              </w:rPr>
+              <w:fldChar w:fldCharType="end"/>
+            </w:r>
+          </w:hyperlink>
+        </w:p>
+        <w:p>
+          <w:pPr>
+            <w:pStyle w:val="TOC1"/>
+            <w:rPr>
+              <w:rFonts w:asciiTheme="minorHAnsi" w:hAnsiTheme="minorHAnsi" w:cstheme="minorBidi"/>
+              <w:noProof/>
+              <w:color w:val="auto"/>
+              <w:sz w:val="22"/>
+              <w:szCs w:val="22"/>
+              <w:lang w:eastAsia="nl-NL"/>
+            </w:rPr>
+          </w:pPr>
+          <w:hyperlink w:anchor="_Toc495498824" w:history="1">
+            <w:r>
+              <w:rPr>
+                <w:rStyle w:val="Hyperlink"/>
+                <w:noProof/>
+              </w:rPr>
+              <w:t>Maritime technology</w:t>
+            </w:r>
+            <w:r>
+              <w:rPr>
+                <w:noProof/>
+                <w:webHidden/>
+              </w:rPr>
+              <w:tab/>
+            </w:r>
+            <w:r>
+              <w:rPr>
+                <w:noProof/>
+                <w:webHidden/>
+              </w:rPr>
+              <w:fldChar w:fldCharType="begin"/>
+            </w:r>
+            <w:r>
+              <w:rPr>
+                <w:noProof/>
+                <w:webHidden/>
+              </w:rPr>
+              <w:instrText xml:space="preserve"> PAGEREF _Toc495498824 \h </w:instrText>
+            </w:r>
+            <w:r>
+              <w:rPr>
+                <w:noProof/>
+                <w:webHidden/>
+              </w:rPr>
+            </w:r>
+            <w:r>
+              <w:rPr>
+                <w:noProof/>
+                <w:webHidden/>
+              </w:rPr>
+              <w:fldChar w:fldCharType="separate"/>
+            </w:r>
+            <w:r>
+              <w:rPr>
+                <w:noProof/>
+                <w:webHidden/>
+              </w:rPr>
+              <w:t>4</w:t>
+            </w:r>
+            <w:r>
+              <w:rPr>
+                <w:noProof/>
+                <w:webHidden/>
+              </w:rPr>
+              <w:fldChar w:fldCharType="end"/>
+            </w:r>
+          </w:hyperlink>
+        </w:p>
+        <w:p>
+          <w:pPr>
+            <w:pStyle w:val="TOC2"/>
+            <w:tabs>
+              <w:tab w:val="right" w:leader="dot" w:pos="9062"/>
+            </w:tabs>
+            <w:rPr>
+              <w:noProof/>
+              <w:lang w:val="nl-NL" w:eastAsia="nl-NL"/>
+            </w:rPr>
+          </w:pPr>
+          <w:hyperlink w:anchor="_Toc495498825" w:history="1">
+            <w:r>
+              <w:rPr>
+                <w:rStyle w:val="Hyperlink"/>
+                <w:noProof/>
+              </w:rPr>
+              <w:t>Physical model</w:t>
+            </w:r>
+            <w:r>
+              <w:rPr>
+                <w:noProof/>
+                <w:webHidden/>
+              </w:rPr>
+              <w:tab/>
+            </w:r>
+            <w:r>
+              <w:rPr>
+                <w:noProof/>
+                <w:webHidden/>
+              </w:rPr>
+              <w:fldChar w:fldCharType="begin"/>
+            </w:r>
+            <w:r>
+              <w:rPr>
+                <w:noProof/>
+                <w:webHidden/>
+              </w:rPr>
+              <w:instrText xml:space="preserve"> PAGEREF _Toc495498825 \h </w:instrText>
+            </w:r>
+            <w:r>
+              <w:rPr>
+                <w:noProof/>
+                <w:webHidden/>
+              </w:rPr>
+            </w:r>
+            <w:r>
+              <w:rPr>
+                <w:noProof/>
+                <w:webHidden/>
+              </w:rPr>
+              <w:fldChar w:fldCharType="separate"/>
+            </w:r>
+            <w:r>
+              <w:rPr>
+                <w:noProof/>
+                <w:webHidden/>
+              </w:rPr>
+              <w:t>4</w:t>
+            </w:r>
+            <w:r>
+              <w:rPr>
+                <w:noProof/>
+                <w:webHidden/>
+              </w:rPr>
+              <w:fldChar w:fldCharType="end"/>
+            </w:r>
+          </w:hyperlink>
+        </w:p>
+        <w:p>
+          <w:pPr>
+            <w:pStyle w:val="TOC3"/>
+            <w:tabs>
+              <w:tab w:val="right" w:leader="dot" w:pos="9062"/>
+            </w:tabs>
+            <w:rPr>
+              <w:noProof/>
+              <w:lang w:val="nl-NL" w:eastAsia="nl-NL"/>
+            </w:rPr>
+          </w:pPr>
+          <w:hyperlink w:anchor="_Toc495498826" w:history="1">
+            <w:r>
+              <w:rPr>
+                <w:rStyle w:val="Hyperlink"/>
+                <w:noProof/>
+              </w:rPr>
+              <w:t>Manoeuvrability</w:t>
+            </w:r>
+            <w:r>
+              <w:rPr>
+                <w:noProof/>
+                <w:webHidden/>
+              </w:rPr>
+              <w:tab/>
+            </w:r>
+            <w:r>
+              <w:rPr>
+                <w:noProof/>
+                <w:webHidden/>
+              </w:rPr>
+              <w:fldChar w:fldCharType="begin"/>
+            </w:r>
+            <w:r>
+              <w:rPr>
+                <w:noProof/>
+                <w:webHidden/>
+              </w:rPr>
+              <w:instrText xml:space="preserve"> PAGEREF _Toc495498826 \h </w:instrText>
+            </w:r>
+            <w:r>
+              <w:rPr>
+                <w:noProof/>
+                <w:webHidden/>
+              </w:rPr>
+            </w:r>
+            <w:r>
+              <w:rPr>
+                <w:noProof/>
+                <w:webHidden/>
+              </w:rPr>
+              <w:fldChar w:fldCharType="separate"/>
+            </w:r>
+            <w:r>
+              <w:rPr>
+                <w:noProof/>
+                <w:webHidden/>
+              </w:rPr>
+              <w:t>4</w:t>
+            </w:r>
+            <w:r>
+              <w:rPr>
+                <w:noProof/>
+                <w:webHidden/>
+              </w:rPr>
+              <w:fldChar w:fldCharType="end"/>
+            </w:r>
+          </w:hyperlink>
+        </w:p>
+        <w:p>
+          <w:pPr>
+            <w:pStyle w:val="TOC3"/>
+            <w:tabs>
+              <w:tab w:val="right" w:leader="dot" w:pos="9062"/>
+            </w:tabs>
+            <w:rPr>
+              <w:noProof/>
+              <w:lang w:val="nl-NL" w:eastAsia="nl-NL"/>
+            </w:rPr>
+          </w:pPr>
+          <w:hyperlink w:anchor="_Toc495498827" w:history="1">
+            <w:r>
+              <w:rPr>
+                <w:rStyle w:val="Hyperlink"/>
+                <w:noProof/>
+              </w:rPr>
+              <w:t>Environmental forces</w:t>
+            </w:r>
+            <w:r>
+              <w:rPr>
+                <w:noProof/>
+                <w:webHidden/>
+              </w:rPr>
+              <w:tab/>
+            </w:r>
+            <w:r>
+              <w:rPr>
+                <w:noProof/>
+                <w:webHidden/>
+              </w:rPr>
+              <w:fldChar w:fldCharType="begin"/>
+            </w:r>
+            <w:r>
+              <w:rPr>
+                <w:noProof/>
+                <w:webHidden/>
+              </w:rPr>
+              <w:instrText xml:space="preserve"> PAGEREF _Toc495498827 \h </w:instrText>
+            </w:r>
+            <w:r>
+              <w:rPr>
+                <w:noProof/>
+                <w:webHidden/>
+              </w:rPr>
+            </w:r>
+            <w:r>
+              <w:rPr>
+                <w:noProof/>
+                <w:webHidden/>
+              </w:rPr>
+              <w:fldChar w:fldCharType="separate"/>
+            </w:r>
+            <w:r>
+              <w:rPr>
+                <w:noProof/>
+                <w:webHidden/>
+              </w:rPr>
+              <w:t>4</w:t>
+            </w:r>
+            <w:r>
+              <w:rPr>
+                <w:noProof/>
+                <w:webHidden/>
+              </w:rPr>
+              <w:fldChar w:fldCharType="end"/>
+            </w:r>
+          </w:hyperlink>
+        </w:p>
+        <w:p>
+          <w:pPr>
+            <w:pStyle w:val="TOC2"/>
+            <w:tabs>
+              <w:tab w:val="right" w:leader="dot" w:pos="9062"/>
+            </w:tabs>
+            <w:rPr>
+              <w:noProof/>
+              <w:lang w:val="nl-NL" w:eastAsia="nl-NL"/>
+            </w:rPr>
+          </w:pPr>
+          <w:hyperlink w:anchor="_Toc495498828" w:history="1">
+            <w:r>
+              <w:rPr>
+                <w:rStyle w:val="Hyperlink"/>
+                <w:noProof/>
+              </w:rPr>
+              <w:t>Route-planning</w:t>
+            </w:r>
+            <w:r>
+              <w:rPr>
+                <w:noProof/>
+                <w:webHidden/>
+              </w:rPr>
+              <w:tab/>
+            </w:r>
+            <w:r>
+              <w:rPr>
+                <w:noProof/>
+                <w:webHidden/>
+              </w:rPr>
+              <w:fldChar w:fldCharType="begin"/>
+            </w:r>
+            <w:r>
+              <w:rPr>
+                <w:noProof/>
+                <w:webHidden/>
+              </w:rPr>
+              <w:instrText xml:space="preserve"> PAGEREF _Toc495498828 \h </w:instrText>
+            </w:r>
+            <w:r>
+              <w:rPr>
+                <w:noProof/>
+                <w:webHidden/>
+              </w:rPr>
+            </w:r>
+            <w:r>
+              <w:rPr>
+                <w:noProof/>
+                <w:webHidden/>
+              </w:rPr>
+              <w:fldChar w:fldCharType="separate"/>
+            </w:r>
+            <w:r>
+              <w:rPr>
+                <w:noProof/>
+                <w:webHidden/>
+              </w:rPr>
+              <w:t>4</w:t>
+            </w:r>
+            <w:r>
+              <w:rPr>
+                <w:noProof/>
+                <w:webHidden/>
+              </w:rPr>
+              <w:fldChar w:fldCharType="end"/>
+            </w:r>
+          </w:hyperlink>
+        </w:p>
+        <w:p>
+          <w:pPr>
+            <w:pStyle w:val="TOC2"/>
+            <w:tabs>
+              <w:tab w:val="right" w:leader="dot" w:pos="9062"/>
+            </w:tabs>
+            <w:rPr>
+              <w:noProof/>
+              <w:lang w:val="nl-NL" w:eastAsia="nl-NL"/>
+            </w:rPr>
+          </w:pPr>
+          <w:hyperlink w:anchor="_Toc495498829" w:history="1">
+            <w:r>
+              <w:rPr>
+                <w:rStyle w:val="Hyperlink"/>
+                <w:noProof/>
+              </w:rPr>
+              <w:t>Cost function</w:t>
+            </w:r>
+            <w:r>
+              <w:rPr>
+                <w:noProof/>
+                <w:webHidden/>
+              </w:rPr>
+              <w:tab/>
+            </w:r>
+            <w:r>
+              <w:rPr>
+                <w:noProof/>
+                <w:webHidden/>
+              </w:rPr>
+              <w:fldChar w:fldCharType="begin"/>
+            </w:r>
+            <w:r>
+              <w:rPr>
+                <w:noProof/>
+                <w:webHidden/>
+              </w:rPr>
+              <w:instrText xml:space="preserve"> PAGEREF _Toc495498829 \h </w:instrText>
+            </w:r>
+            <w:r>
+              <w:rPr>
+                <w:noProof/>
+                <w:webHidden/>
+              </w:rPr>
+            </w:r>
+            <w:r>
+              <w:rPr>
+                <w:noProof/>
+                <w:webHidden/>
+              </w:rPr>
+              <w:fldChar w:fldCharType="separate"/>
+            </w:r>
+            <w:r>
+              <w:rPr>
+                <w:noProof/>
+                <w:webHidden/>
+              </w:rPr>
+              <w:t>4</w:t>
+            </w:r>
+            <w:r>
+              <w:rPr>
+                <w:noProof/>
+                <w:webHidden/>
+              </w:rPr>
+              <w:fldChar w:fldCharType="end"/>
+            </w:r>
+          </w:hyperlink>
+        </w:p>
+        <w:p>
+          <w:pPr>
+            <w:pStyle w:val="TOC1"/>
+            <w:rPr>
+              <w:rFonts w:asciiTheme="minorHAnsi" w:hAnsiTheme="minorHAnsi" w:cstheme="minorBidi"/>
+              <w:noProof/>
+              <w:color w:val="auto"/>
+              <w:sz w:val="22"/>
+              <w:szCs w:val="22"/>
+              <w:lang w:eastAsia="nl-NL"/>
+            </w:rPr>
+          </w:pPr>
+          <w:hyperlink w:anchor="_Toc495498830" w:history="1">
+            <w:r>
+              <w:rPr>
+                <w:rStyle w:val="Hyperlink"/>
+                <w:noProof/>
+              </w:rPr>
+              <w:t>Data and visualisations</w:t>
+            </w:r>
+            <w:r>
+              <w:rPr>
+                <w:noProof/>
+                <w:webHidden/>
+              </w:rPr>
+              <w:tab/>
+            </w:r>
+            <w:r>
+              <w:rPr>
+                <w:noProof/>
+                <w:webHidden/>
+              </w:rPr>
+              <w:fldChar w:fldCharType="begin"/>
+            </w:r>
+            <w:r>
+              <w:rPr>
+                <w:noProof/>
+                <w:webHidden/>
+              </w:rPr>
+              <w:instrText xml:space="preserve"> PAGEREF _Toc495498830 \h </w:instrText>
+            </w:r>
+            <w:r>
+              <w:rPr>
+                <w:noProof/>
+                <w:webHidden/>
+              </w:rPr>
+            </w:r>
+            <w:r>
+              <w:rPr>
+                <w:noProof/>
+                <w:webHidden/>
+              </w:rPr>
+              <w:fldChar w:fldCharType="separate"/>
+            </w:r>
+            <w:r>
+              <w:rPr>
+                <w:noProof/>
+                <w:webHidden/>
+              </w:rPr>
+              <w:t>5</w:t>
+            </w:r>
+            <w:r>
+              <w:rPr>
+                <w:noProof/>
+                <w:webHidden/>
+              </w:rPr>
+              <w:fldChar w:fldCharType="end"/>
+            </w:r>
+          </w:hyperlink>
+        </w:p>
+        <w:p>
+          <w:pPr>
+            <w:pStyle w:val="TOC2"/>
+            <w:tabs>
+              <w:tab w:val="right" w:leader="dot" w:pos="9062"/>
+            </w:tabs>
+            <w:rPr>
+              <w:noProof/>
+              <w:lang w:val="nl-NL" w:eastAsia="nl-NL"/>
+            </w:rPr>
+          </w:pPr>
+          <w:hyperlink w:anchor="_Toc495498831" w:history="1">
+            <w:r>
+              <w:rPr>
+                <w:rStyle w:val="Hyperlink"/>
+                <w:noProof/>
+              </w:rPr>
+              <w:t>Environment</w:t>
+            </w:r>
+            <w:r>
+              <w:rPr>
+                <w:noProof/>
+                <w:webHidden/>
+              </w:rPr>
+              <w:tab/>
+            </w:r>
+            <w:r>
+              <w:rPr>
+                <w:noProof/>
+                <w:webHidden/>
+              </w:rPr>
+              <w:fldChar w:fldCharType="begin"/>
+            </w:r>
+            <w:r>
+              <w:rPr>
+                <w:noProof/>
+                <w:webHidden/>
+              </w:rPr>
+              <w:instrText xml:space="preserve"> PAGEREF _Toc495498831 \h </w:instrText>
+            </w:r>
+            <w:r>
+              <w:rPr>
+                <w:noProof/>
+                <w:webHidden/>
+              </w:rPr>
+            </w:r>
+            <w:r>
+              <w:rPr>
+                <w:noProof/>
+                <w:webHidden/>
+              </w:rPr>
+              <w:fldChar w:fldCharType="separate"/>
+            </w:r>
+            <w:r>
+              <w:rPr>
+                <w:noProof/>
+                <w:webHidden/>
+              </w:rPr>
+              <w:t>5</w:t>
+            </w:r>
+            <w:r>
+              <w:rPr>
+                <w:noProof/>
+                <w:webHidden/>
+              </w:rPr>
+              <w:fldChar w:fldCharType="end"/>
+            </w:r>
+          </w:hyperlink>
+        </w:p>
+        <w:p>
+          <w:pPr>
+            <w:pStyle w:val="TOC2"/>
+            <w:tabs>
+              <w:tab w:val="right" w:leader="dot" w:pos="9062"/>
+            </w:tabs>
+            <w:rPr>
+              <w:noProof/>
+              <w:lang w:val="nl-NL" w:eastAsia="nl-NL"/>
+            </w:rPr>
+          </w:pPr>
+          <w:hyperlink w:anchor="_Toc495498832" w:history="1">
+            <w:r>
+              <w:rPr>
+                <w:rStyle w:val="Hyperlink"/>
+                <w:noProof/>
+              </w:rPr>
+              <w:t>Ship</w:t>
+            </w:r>
+            <w:r>
+              <w:rPr>
+                <w:noProof/>
+                <w:webHidden/>
+              </w:rPr>
+              <w:tab/>
+            </w:r>
+            <w:r>
+              <w:rPr>
+                <w:noProof/>
+                <w:webHidden/>
+              </w:rPr>
+              <w:fldChar w:fldCharType="begin"/>
+            </w:r>
+            <w:r>
+              <w:rPr>
+                <w:noProof/>
+                <w:webHidden/>
+              </w:rPr>
+              <w:instrText xml:space="preserve"> PAGEREF _Toc495498832 \h </w:instrText>
+            </w:r>
+            <w:r>
+              <w:rPr>
+                <w:noProof/>
+                <w:webHidden/>
+              </w:rPr>
+            </w:r>
+            <w:r>
+              <w:rPr>
+                <w:noProof/>
+                <w:webHidden/>
+              </w:rPr>
+              <w:fldChar w:fldCharType="separate"/>
+            </w:r>
+            <w:r>
+              <w:rPr>
+                <w:noProof/>
+                <w:webHidden/>
+              </w:rPr>
+              <w:t>5</w:t>
+            </w:r>
+            <w:r>
+              <w:rPr>
+                <w:noProof/>
+                <w:webHidden/>
+              </w:rPr>
+              <w:fldChar w:fldCharType="end"/>
+            </w:r>
+          </w:hyperlink>
+        </w:p>
+        <w:p>
+          <w:pPr>
+            <w:pStyle w:val="TOC1"/>
+            <w:rPr>
+              <w:rFonts w:asciiTheme="minorHAnsi" w:hAnsiTheme="minorHAnsi" w:cstheme="minorBidi"/>
+              <w:noProof/>
+              <w:color w:val="auto"/>
+              <w:sz w:val="22"/>
+              <w:szCs w:val="22"/>
+              <w:lang w:eastAsia="nl-NL"/>
+            </w:rPr>
+          </w:pPr>
+          <w:hyperlink w:anchor="_Toc495498833" w:history="1">
+            <w:r>
+              <w:rPr>
+                <w:rStyle w:val="Hyperlink"/>
+                <w:noProof/>
+              </w:rPr>
+              <w:t>Tool</w:t>
+            </w:r>
+            <w:r>
+              <w:rPr>
+                <w:noProof/>
+                <w:webHidden/>
+              </w:rPr>
+              <w:tab/>
+            </w:r>
+            <w:r>
+              <w:rPr>
+                <w:noProof/>
+                <w:webHidden/>
+              </w:rPr>
+              <w:fldChar w:fldCharType="begin"/>
+            </w:r>
+            <w:r>
+              <w:rPr>
+                <w:noProof/>
+                <w:webHidden/>
+              </w:rPr>
+              <w:instrText xml:space="preserve"> PAGEREF _Toc495498833 \h </w:instrText>
+            </w:r>
+            <w:r>
+              <w:rPr>
+                <w:noProof/>
+                <w:webHidden/>
+              </w:rPr>
+            </w:r>
+            <w:r>
+              <w:rPr>
+                <w:noProof/>
+                <w:webHidden/>
+              </w:rPr>
+              <w:fldChar w:fldCharType="separate"/>
+            </w:r>
+            <w:r>
+              <w:rPr>
+                <w:noProof/>
+                <w:webHidden/>
+              </w:rPr>
+              <w:t>6</w:t>
+            </w:r>
+            <w:r>
+              <w:rPr>
+                <w:noProof/>
+                <w:webHidden/>
+              </w:rPr>
+              <w:fldChar w:fldCharType="end"/>
+            </w:r>
+          </w:hyperlink>
+        </w:p>
+        <w:p>
+          <w:pPr>
+            <w:pStyle w:val="TOC2"/>
+            <w:tabs>
+              <w:tab w:val="right" w:leader="dot" w:pos="9062"/>
+            </w:tabs>
+            <w:rPr>
+              <w:noProof/>
+              <w:lang w:val="nl-NL" w:eastAsia="nl-NL"/>
+            </w:rPr>
+          </w:pPr>
+          <w:hyperlink w:anchor="_Toc495498834" w:history="1">
+            <w:r>
+              <w:rPr>
+                <w:rStyle w:val="Hyperlink"/>
+                <w:noProof/>
+              </w:rPr>
+              <w:t>Bridge design</w:t>
+            </w:r>
+            <w:r>
+              <w:rPr>
+                <w:noProof/>
+                <w:webHidden/>
+              </w:rPr>
+              <w:tab/>
+            </w:r>
+            <w:r>
+              <w:rPr>
+                <w:noProof/>
+                <w:webHidden/>
+              </w:rPr>
+              <w:fldChar w:fldCharType="begin"/>
+            </w:r>
+            <w:r>
+              <w:rPr>
+                <w:noProof/>
+                <w:webHidden/>
+              </w:rPr>
+              <w:instrText xml:space="preserve"> PAGEREF _Toc495498834 \h </w:instrText>
+            </w:r>
+            <w:r>
+              <w:rPr>
+                <w:noProof/>
+                <w:webHidden/>
+              </w:rPr>
+            </w:r>
+            <w:r>
+              <w:rPr>
+                <w:noProof/>
+                <w:webHidden/>
+              </w:rPr>
+              <w:fldChar w:fldCharType="separate"/>
+            </w:r>
+            <w:r>
+              <w:rPr>
+                <w:noProof/>
+                <w:webHidden/>
+              </w:rPr>
+              <w:t>6</w:t>
+            </w:r>
+            <w:r>
+              <w:rPr>
+                <w:noProof/>
+                <w:webHidden/>
+              </w:rPr>
+              <w:fldChar w:fldCharType="end"/>
+            </w:r>
+          </w:hyperlink>
+        </w:p>
+        <w:p>
+          <w:pPr>
+            <w:pStyle w:val="TOC3"/>
+            <w:tabs>
+              <w:tab w:val="right" w:leader="dot" w:pos="9062"/>
+            </w:tabs>
+            <w:rPr>
+              <w:noProof/>
+              <w:lang w:val="nl-NL" w:eastAsia="nl-NL"/>
+            </w:rPr>
+          </w:pPr>
+          <w:hyperlink w:anchor="_Toc495498835" w:history="1">
+            <w:r>
+              <w:rPr>
+                <w:rStyle w:val="Hyperlink"/>
+                <w:noProof/>
+              </w:rPr>
+              <w:t>User interface</w:t>
+            </w:r>
+            <w:r>
+              <w:rPr>
+                <w:noProof/>
+                <w:webHidden/>
+              </w:rPr>
+              <w:tab/>
+            </w:r>
+            <w:r>
+              <w:rPr>
+                <w:noProof/>
+                <w:webHidden/>
+              </w:rPr>
+              <w:fldChar w:fldCharType="begin"/>
+            </w:r>
+            <w:r>
+              <w:rPr>
+                <w:noProof/>
+                <w:webHidden/>
+              </w:rPr>
+              <w:instrText xml:space="preserve"> PAGEREF _Toc495498835 \h </w:instrText>
+            </w:r>
+            <w:r>
+              <w:rPr>
+                <w:noProof/>
+                <w:webHidden/>
+              </w:rPr>
+            </w:r>
+            <w:r>
+              <w:rPr>
+                <w:noProof/>
+                <w:webHidden/>
+              </w:rPr>
+              <w:fldChar w:fldCharType="separate"/>
+            </w:r>
+            <w:r>
+              <w:rPr>
+                <w:noProof/>
+                <w:webHidden/>
+              </w:rPr>
+              <w:t>6</w:t>
+            </w:r>
+            <w:r>
+              <w:rPr>
+                <w:noProof/>
+                <w:webHidden/>
+              </w:rPr>
+              <w:fldChar w:fldCharType="end"/>
+            </w:r>
+          </w:hyperlink>
+        </w:p>
+        <w:p>
+          <w:pPr>
+            <w:pStyle w:val="TOC3"/>
+            <w:tabs>
+              <w:tab w:val="right" w:leader="dot" w:pos="9062"/>
+            </w:tabs>
+            <w:rPr>
+              <w:noProof/>
+              <w:lang w:val="nl-NL" w:eastAsia="nl-NL"/>
+            </w:rPr>
+          </w:pPr>
+          <w:hyperlink w:anchor="_Toc495498836" w:history="1">
+            <w:r>
+              <w:rPr>
+                <w:rStyle w:val="Hyperlink"/>
+                <w:noProof/>
+              </w:rPr>
+              <w:t>Amount of processable information</w:t>
+            </w:r>
+            <w:r>
+              <w:rPr>
+                <w:noProof/>
+                <w:webHidden/>
+              </w:rPr>
+              <w:tab/>
+            </w:r>
+            <w:r>
+              <w:rPr>
+                <w:noProof/>
+                <w:webHidden/>
+              </w:rPr>
+              <w:fldChar w:fldCharType="begin"/>
+            </w:r>
+            <w:r>
+              <w:rPr>
+                <w:noProof/>
+                <w:webHidden/>
+              </w:rPr>
+              <w:instrText xml:space="preserve"> PAGEREF _Toc495498836 \h </w:instrText>
+            </w:r>
+            <w:r>
+              <w:rPr>
+                <w:noProof/>
+                <w:webHidden/>
+              </w:rPr>
+            </w:r>
+            <w:r>
+              <w:rPr>
+                <w:noProof/>
+                <w:webHidden/>
+              </w:rPr>
+              <w:fldChar w:fldCharType="separate"/>
+            </w:r>
+            <w:r>
+              <w:rPr>
+                <w:noProof/>
+                <w:webHidden/>
+              </w:rPr>
+              <w:t>6</w:t>
+            </w:r>
+            <w:r>
+              <w:rPr>
+                <w:noProof/>
+                <w:webHidden/>
+              </w:rPr>
+              <w:fldChar w:fldCharType="end"/>
+            </w:r>
+          </w:hyperlink>
+        </w:p>
+        <w:p>
+          <w:pPr>
+            <w:pStyle w:val="TOC1"/>
+            <w:rPr>
+              <w:rFonts w:asciiTheme="minorHAnsi" w:hAnsiTheme="minorHAnsi" w:cstheme="minorBidi"/>
+              <w:noProof/>
+              <w:color w:val="auto"/>
+              <w:sz w:val="22"/>
+              <w:szCs w:val="22"/>
+              <w:lang w:eastAsia="nl-NL"/>
+            </w:rPr>
+          </w:pPr>
+          <w:hyperlink w:anchor="_Toc495498837" w:history="1">
+            <w:r>
+              <w:rPr>
+                <w:rStyle w:val="Hyperlink"/>
+                <w:noProof/>
+              </w:rPr>
+              <w:t>Scope of my research</w:t>
+            </w:r>
+            <w:r>
+              <w:rPr>
+                <w:noProof/>
+                <w:webHidden/>
+              </w:rPr>
+              <w:tab/>
+            </w:r>
+            <w:r>
+              <w:rPr>
+                <w:noProof/>
+                <w:webHidden/>
+              </w:rPr>
+              <w:fldChar w:fldCharType="begin"/>
+            </w:r>
+            <w:r>
+              <w:rPr>
+                <w:noProof/>
+                <w:webHidden/>
+              </w:rPr>
+              <w:instrText xml:space="preserve"> PAGEREF _Toc495498837 \h </w:instrText>
+            </w:r>
+            <w:r>
+              <w:rPr>
+                <w:noProof/>
+                <w:webHidden/>
+              </w:rPr>
+            </w:r>
+            <w:r>
+              <w:rPr>
+                <w:noProof/>
+                <w:webHidden/>
+              </w:rPr>
+              <w:fldChar w:fldCharType="separate"/>
+            </w:r>
+            <w:r>
+              <w:rPr>
+                <w:noProof/>
+                <w:webHidden/>
+              </w:rPr>
+              <w:t>7</w:t>
             </w:r>
             <w:r>
               <w:rPr>
@@ -286,137 +2148,739 @@
       <w:pPr>
         <w:pStyle w:val="Heading3"/>
       </w:pPr>
-      <w:bookmarkStart w:id="0" w:name="_Toc495322619"/>
-      <w:bookmarkStart w:id="1" w:name="_GoBack"/>
+    </w:p>
+    <w:p>
+      <w:pPr>
+        <w:pStyle w:val="Heading1"/>
+      </w:pPr>
+      <w:bookmarkStart w:id="1" w:name="_Toc495498809"/>
+      <w:r>
+        <w:t>Introduction</w:t>
+      </w:r>
       <w:bookmarkEnd w:id="1"/>
     </w:p>
     <w:p>
+      <w:r>
+        <w:t>What is the purpose of my research</w:t>
+      </w:r>
+    </w:p>
+    <w:p>
+      <w:hyperlink r:id="rId6" w:history="1">
+        <w:r>
+          <w:rPr>
+            <w:rStyle w:val="Hyperlink"/>
+          </w:rPr>
+          <w:t>https://www.maritiemland.nl/innovatie/projecten/tki-maritiem-innovatiethemas/slim-en-veilig-varen/</w:t>
+        </w:r>
+      </w:hyperlink>
+    </w:p>
+    <w:p>
+      <w:pPr>
+        <w:rPr>
+          <w:lang w:val="nl-NL"/>
+        </w:rPr>
+      </w:pPr>
+      <w:r>
+        <w:rPr>
+          <w:lang w:val="nl-NL"/>
+        </w:rPr>
+        <w:t>NWA Vragen:</w:t>
+      </w:r>
+      <w:r>
+        <w:rPr>
+          <w:lang w:val="nl-NL"/>
+        </w:rPr>
+        <w:br/>
+      </w:r>
+      <w:r>
+        <w:sym w:font="Symbol" w:char="F0B7"/>
+      </w:r>
+      <w:hyperlink r:id="rId7" w:history="1">
+        <w:r>
+          <w:rPr>
+            <w:rStyle w:val="Hyperlink"/>
+            <w:lang w:val="nl-NL"/>
+          </w:rPr>
+          <w:t xml:space="preserve"> Hoe krijgen we grip op de o</w:t>
+        </w:r>
+        <w:bookmarkStart w:id="2" w:name="_GoBack"/>
+        <w:bookmarkEnd w:id="2"/>
+        <w:r>
+          <w:rPr>
+            <w:rStyle w:val="Hyperlink"/>
+            <w:lang w:val="nl-NL"/>
+          </w:rPr>
+          <w:t>n</w:t>
+        </w:r>
+        <w:r>
+          <w:rPr>
+            <w:rStyle w:val="Hyperlink"/>
+            <w:lang w:val="nl-NL"/>
+          </w:rPr>
+          <w:t>voorspelbaarheid van complexe netwerken en chaotische systemen?</w:t>
+        </w:r>
+      </w:hyperlink>
+      <w:r>
+        <w:rPr>
+          <w:lang w:val="nl-NL"/>
+        </w:rPr>
+        <w:br/>
+      </w:r>
+    </w:p>
+    <w:p>
+      <w:pPr>
+        <w:pStyle w:val="Heading2"/>
+      </w:pPr>
+      <w:bookmarkStart w:id="3" w:name="_Toc495498810"/>
+      <w:r>
+        <w:t>Future of shipping</w:t>
+      </w:r>
+      <w:bookmarkEnd w:id="3"/>
+    </w:p>
+    <w:p>
+      <w:r>
+        <w:t>What steps are we going to take in the coming years</w:t>
+      </w:r>
+    </w:p>
+    <w:p>
       <w:pPr>
         <w:pStyle w:val="Heading3"/>
       </w:pPr>
+      <w:bookmarkStart w:id="4" w:name="_Toc495498811"/>
+      <w:r>
+        <w:t>Automated</w:t>
+      </w:r>
+      <w:bookmarkEnd w:id="4"/>
+    </w:p>
+    <w:p>
+      <w:r>
+        <w:t>Take out manual steps and decision making</w:t>
+      </w:r>
+    </w:p>
+    <w:p>
+      <w:pPr>
+        <w:pStyle w:val="Heading3"/>
+      </w:pPr>
+      <w:bookmarkStart w:id="5" w:name="_Toc495498812"/>
+      <w:r>
+        <w:t>Remote</w:t>
+      </w:r>
+      <w:bookmarkEnd w:id="5"/>
+    </w:p>
+    <w:p>
+      <w:r>
+        <w:t>Can we sail 5 ships</w:t>
+      </w:r>
+    </w:p>
+    <w:p>
+      <w:pPr>
+        <w:pStyle w:val="Heading3"/>
+      </w:pPr>
+      <w:bookmarkStart w:id="6" w:name="_Toc495498813"/>
+      <w:r>
+        <w:t>Autonomous</w:t>
+      </w:r>
+      <w:bookmarkEnd w:id="6"/>
+    </w:p>
+    <w:p>
+      <w:r>
+        <w:t>The last step</w:t>
+      </w:r>
+    </w:p>
+    <w:p>
+      <w:pPr>
+        <w:pStyle w:val="Heading2"/>
+      </w:pPr>
+      <w:bookmarkStart w:id="7" w:name="_Toc495498814"/>
+      <w:r>
+        <w:t>Occurred accidents</w:t>
+      </w:r>
+      <w:bookmarkEnd w:id="7"/>
+    </w:p>
+    <w:p>
+      <w:r>
+        <w:t>Why would we change the current situation?</w:t>
+      </w:r>
+      <w:r>
+        <w:br/>
+        <w:t>Investigation reports</w:t>
+      </w:r>
+    </w:p>
+    <w:p/>
+    <w:p>
+      <w:pPr>
+        <w:rPr>
+          <w:rFonts w:asciiTheme="majorHAnsi" w:eastAsiaTheme="majorEastAsia" w:hAnsiTheme="majorHAnsi" w:cstheme="majorBidi"/>
+          <w:color w:val="253356" w:themeColor="accent1" w:themeShade="80"/>
+          <w:sz w:val="36"/>
+          <w:szCs w:val="36"/>
+          <w:lang w:val="nl-NL"/>
+        </w:rPr>
+      </w:pPr>
+      <w:r>
+        <w:rPr>
+          <w:lang w:val="nl-NL"/>
+        </w:rPr>
+        <w:br w:type="page"/>
+      </w:r>
+    </w:p>
+    <w:p>
+      <w:pPr>
+        <w:pStyle w:val="Heading1"/>
+        <w:rPr>
+          <w:lang w:val="nl-NL"/>
+        </w:rPr>
+      </w:pPr>
+      <w:bookmarkStart w:id="8" w:name="_Toc495498815"/>
+      <w:r>
+        <w:rPr>
+          <w:lang w:val="nl-NL"/>
+        </w:rPr>
+        <w:lastRenderedPageBreak/>
+        <w:t>Computer science</w:t>
+      </w:r>
+      <w:bookmarkEnd w:id="8"/>
+    </w:p>
+    <w:p>
+      <w:pPr>
+        <w:rPr>
+          <w:lang w:val="nl-NL"/>
+        </w:rPr>
+      </w:pPr>
+      <w:r>
+        <w:rPr>
+          <w:lang w:val="nl-NL"/>
+        </w:rPr>
+        <w:t>Welke informatie moet waar zijn en is waar beschikbaar?</w:t>
+      </w:r>
+    </w:p>
+    <w:p>
+      <w:pPr>
+        <w:pStyle w:val="Heading2"/>
+      </w:pPr>
+      <w:bookmarkStart w:id="9" w:name="_Toc495498816"/>
       <w:r>
         <w:t>Situation Awareness</w:t>
       </w:r>
-      <w:bookmarkStart w:id="2" w:name="_Toc495322618"/>
-      <w:bookmarkEnd w:id="0"/>
+      <w:bookmarkEnd w:id="9"/>
+    </w:p>
+    <w:p>
+      <w:r>
+        <w:t>What is needed to make someone aware of the situation including the three phases, see, interpret, do.</w:t>
+      </w:r>
+    </w:p>
+    <w:p>
+      <w:pPr>
+        <w:pStyle w:val="Heading2"/>
+        <w:rPr>
+          <w:lang w:val="nl-NL"/>
+        </w:rPr>
+      </w:pPr>
+      <w:bookmarkStart w:id="10" w:name="_Toc495498817"/>
+      <w:r>
+        <w:rPr>
+          <w:lang w:val="nl-NL"/>
+        </w:rPr>
+        <w:t>Decision making</w:t>
+      </w:r>
+      <w:bookmarkEnd w:id="10"/>
+    </w:p>
+    <w:p>
+      <w:pPr>
+        <w:rPr>
+          <w:lang w:val="nl-NL"/>
+        </w:rPr>
+      </w:pPr>
+      <w:r>
+        <w:rPr>
+          <w:lang w:val="nl-NL"/>
+        </w:rPr>
+        <w:t>Welke keuzes worden gemaakt en waarom?</w:t>
+      </w:r>
     </w:p>
     <w:p>
       <w:pPr>
         <w:pStyle w:val="Heading3"/>
       </w:pPr>
-      <w:r>
-        <w:t>Decision</w:t>
-      </w:r>
-      <w:r>
-        <w:t xml:space="preserve"> making in stress situation</w:t>
-      </w:r>
-      <w:bookmarkEnd w:id="2"/>
+      <w:bookmarkStart w:id="11" w:name="_Toc495498818"/>
+      <w:r>
+        <w:t>Normal situation</w:t>
+      </w:r>
+      <w:bookmarkEnd w:id="11"/>
+    </w:p>
+    <w:p>
+      <w:r>
+        <w:t xml:space="preserve">What is a captain supposed to do, and why do they choose </w:t>
+      </w:r>
+      <w:r>
+        <w:t>differently?</w:t>
+      </w:r>
     </w:p>
     <w:p>
       <w:pPr>
         <w:pStyle w:val="Heading3"/>
       </w:pPr>
+      <w:bookmarkStart w:id="12" w:name="_Toc495498819"/>
+      <w:r>
+        <w:t>Under stress</w:t>
+      </w:r>
+      <w:bookmarkEnd w:id="12"/>
+    </w:p>
+    <w:p>
+      <w:r>
+        <w:t>When do people do not choose logically?</w:t>
+      </w:r>
+    </w:p>
+    <w:p>
+      <w:pPr>
+        <w:pStyle w:val="Heading2"/>
+        <w:rPr>
+          <w:lang w:val="nl-NL"/>
+        </w:rPr>
+      </w:pPr>
+      <w:bookmarkStart w:id="13" w:name="_Toc495498820"/>
+      <w:r>
+        <w:rPr>
+          <w:lang w:val="nl-NL"/>
+        </w:rPr>
+        <w:t>Mental models</w:t>
+      </w:r>
+      <w:bookmarkEnd w:id="13"/>
+    </w:p>
+    <w:p>
+      <w:pPr>
+        <w:rPr>
+          <w:lang w:val="nl-NL"/>
+        </w:rPr>
+      </w:pPr>
+      <w:r>
+        <w:rPr>
+          <w:lang w:val="nl-NL"/>
+        </w:rPr>
+        <w:t>Welke denkstappen worden gemaakt</w:t>
+      </w:r>
+    </w:p>
+    <w:p>
+      <w:pPr>
+        <w:pStyle w:val="Heading3"/>
+        <w:rPr>
+          <w:lang w:val="nl-NL"/>
+        </w:rPr>
+      </w:pPr>
+      <w:bookmarkStart w:id="14" w:name="_Toc495498821"/>
+      <w:r>
+        <w:rPr>
+          <w:lang w:val="nl-NL"/>
+        </w:rPr>
+        <w:t>Theories</w:t>
+      </w:r>
+      <w:bookmarkEnd w:id="14"/>
+    </w:p>
+    <w:p>
+      <w:pPr>
+        <w:rPr>
+          <w:lang w:val="nl-NL"/>
+        </w:rPr>
+      </w:pPr>
+      <w:r>
+        <w:rPr>
+          <w:lang w:val="nl-NL"/>
+        </w:rPr>
+        <w:t>Welke modellen woren nu gebruikt</w:t>
+      </w:r>
+    </w:p>
+    <w:p>
+      <w:pPr>
+        <w:pStyle w:val="Heading3"/>
+      </w:pPr>
+      <w:bookmarkStart w:id="15" w:name="_Toc495498822"/>
+      <w:r>
+        <w:t>Questions by the crew</w:t>
+      </w:r>
+      <w:bookmarkEnd w:id="15"/>
+    </w:p>
+    <w:p>
+      <w:r>
+        <w:t xml:space="preserve">Which questions do the crew try to answer </w:t>
+      </w:r>
+      <w:r>
+        <w:t>continuously</w:t>
+      </w:r>
+    </w:p>
+    <w:p>
+      <w:pPr>
+        <w:pStyle w:val="Heading2"/>
+      </w:pPr>
+      <w:bookmarkStart w:id="16" w:name="_Toc495498823"/>
       <w:r>
         <w:t>Crew behaviour</w:t>
       </w:r>
+      <w:bookmarkEnd w:id="16"/>
+    </w:p>
+    <w:p>
+      <w:r>
+        <w:t xml:space="preserve">What does the crew do when and </w:t>
+      </w:r>
+      <w:proofErr w:type="gramStart"/>
+      <w:r>
+        <w:t>why</w:t>
+      </w:r>
+      <w:proofErr w:type="gramEnd"/>
+    </w:p>
+    <w:p>
+      <w:pPr>
+        <w:rPr>
+          <w:rFonts w:asciiTheme="majorHAnsi" w:eastAsiaTheme="majorEastAsia" w:hAnsiTheme="majorHAnsi" w:cstheme="majorBidi"/>
+          <w:color w:val="253356" w:themeColor="accent1" w:themeShade="80"/>
+          <w:sz w:val="36"/>
+          <w:szCs w:val="36"/>
+        </w:rPr>
+      </w:pPr>
+      <w:r>
+        <w:br w:type="page"/>
+      </w:r>
+    </w:p>
+    <w:p>
+      <w:pPr>
+        <w:pStyle w:val="Heading1"/>
+      </w:pPr>
+      <w:bookmarkStart w:id="17" w:name="_Toc495498824"/>
+      <w:r>
+        <w:lastRenderedPageBreak/>
+        <w:t>Maritime technology</w:t>
+      </w:r>
+      <w:bookmarkEnd w:id="17"/>
+    </w:p>
+    <w:p>
+      <w:r>
+        <w:t xml:space="preserve">How are we going to model or simulate the </w:t>
+      </w:r>
+      <w:proofErr w:type="gramStart"/>
+      <w:r>
+        <w:t>ship</w:t>
+      </w:r>
+      <w:proofErr w:type="gramEnd"/>
+    </w:p>
+    <w:p>
+      <w:pPr>
+        <w:pStyle w:val="Heading2"/>
+      </w:pPr>
+      <w:bookmarkStart w:id="18" w:name="_Toc495498825"/>
+      <w:r>
+        <w:t>Physical model</w:t>
+      </w:r>
+      <w:bookmarkEnd w:id="18"/>
+    </w:p>
+    <w:p>
+      <w:r>
+        <w:t xml:space="preserve">How can you model the </w:t>
+      </w:r>
+      <w:proofErr w:type="gramStart"/>
+      <w:r>
+        <w:t>behaviour</w:t>
+      </w:r>
+      <w:proofErr w:type="gramEnd"/>
     </w:p>
     <w:p>
       <w:pPr>
         <w:pStyle w:val="Heading3"/>
       </w:pPr>
+      <w:bookmarkStart w:id="19" w:name="_Toc495498826"/>
+      <w:r>
+        <w:t>Manoeuvrability</w:t>
+      </w:r>
+      <w:bookmarkEnd w:id="19"/>
+    </w:p>
+    <w:p>
+      <w:r>
+        <w:t xml:space="preserve">How does the inertia of ship work, and movements due to props and </w:t>
+      </w:r>
+      <w:proofErr w:type="gramStart"/>
+      <w:r>
+        <w:t>rudder</w:t>
+      </w:r>
+      <w:proofErr w:type="gramEnd"/>
+    </w:p>
+    <w:p>
+      <w:pPr>
+        <w:pStyle w:val="Heading3"/>
+      </w:pPr>
+      <w:bookmarkStart w:id="20" w:name="_Toc495498827"/>
+      <w:r>
+        <w:t>Environmental forces</w:t>
+      </w:r>
+      <w:bookmarkEnd w:id="20"/>
+    </w:p>
+    <w:p>
+      <w:r>
+        <w:t xml:space="preserve">How are we going to model the wind, wave and current </w:t>
+      </w:r>
+      <w:proofErr w:type="gramStart"/>
+      <w:r>
+        <w:t>forces</w:t>
+      </w:r>
+      <w:proofErr w:type="gramEnd"/>
+    </w:p>
+    <w:p>
+      <w:pPr>
+        <w:pStyle w:val="Heading2"/>
+      </w:pPr>
+      <w:bookmarkStart w:id="21" w:name="_Toc495498828"/>
+      <w:r>
+        <w:t>Route-planning</w:t>
+      </w:r>
+      <w:bookmarkEnd w:id="21"/>
+    </w:p>
+    <w:p>
+      <w:r>
+        <w:t xml:space="preserve">What are key issues </w:t>
+      </w:r>
+      <w:r>
+        <w:t>in optimizing the route</w:t>
+      </w:r>
+    </w:p>
+    <w:p>
+      <w:pPr>
+        <w:pStyle w:val="Heading2"/>
+      </w:pPr>
+      <w:bookmarkStart w:id="22" w:name="_Toc495498829"/>
+      <w:r>
+        <w:t>Cost function</w:t>
+      </w:r>
+      <w:bookmarkEnd w:id="22"/>
+    </w:p>
+    <w:p>
+      <w:r>
+        <w:t xml:space="preserve">What is a cost function, how to test and verify </w:t>
+      </w:r>
+      <w:proofErr w:type="gramStart"/>
+      <w:r>
+        <w:t>it,</w:t>
+      </w:r>
+      <w:proofErr w:type="gramEnd"/>
+      <w:r>
+        <w:t xml:space="preserve"> </w:t>
+      </w:r>
+    </w:p>
+    <w:p>
+      <w:pPr>
+        <w:rPr>
+          <w:rFonts w:asciiTheme="majorHAnsi" w:eastAsiaTheme="majorEastAsia" w:hAnsiTheme="majorHAnsi" w:cstheme="majorBidi"/>
+          <w:color w:val="253356" w:themeColor="accent1" w:themeShade="80"/>
+          <w:sz w:val="36"/>
+          <w:szCs w:val="36"/>
+        </w:rPr>
+      </w:pPr>
+      <w:r>
+        <w:br w:type="page"/>
+      </w:r>
+    </w:p>
+    <w:p>
+      <w:pPr>
+        <w:pStyle w:val="Heading1"/>
+      </w:pPr>
+      <w:bookmarkStart w:id="23" w:name="_Toc495498830"/>
+      <w:r>
+        <w:lastRenderedPageBreak/>
+        <w:t>Data</w:t>
+      </w:r>
+      <w:r>
+        <w:t xml:space="preserve"> and visualisations</w:t>
+      </w:r>
+      <w:bookmarkEnd w:id="23"/>
+    </w:p>
+    <w:p>
+      <w:r>
+        <w:t>What is known, can be measured, and how can it be presented</w:t>
+      </w:r>
+    </w:p>
+    <w:p>
+      <w:pPr>
+        <w:pStyle w:val="Heading2"/>
+      </w:pPr>
+      <w:bookmarkStart w:id="24" w:name="_Toc495498831"/>
+      <w:r>
+        <w:t>Environment</w:t>
+      </w:r>
+      <w:bookmarkEnd w:id="24"/>
+    </w:p>
+    <w:p>
+      <w:r>
+        <w:t>Can we look around to</w:t>
+      </w:r>
+      <w:r>
+        <w:t xml:space="preserve"> see</w:t>
+      </w:r>
+      <w:r>
+        <w:t xml:space="preserve"> other ships, environmental conditions, future predictions of environment</w:t>
+      </w:r>
+      <w:r>
+        <w:t>, what are the regulations in this area</w:t>
+      </w:r>
+    </w:p>
+    <w:p>
+      <w:pPr>
+        <w:pStyle w:val="ListParagraph"/>
+        <w:numPr>
+          <w:ilvl w:val="0"/>
+          <w:numId w:val="2"/>
+        </w:numPr>
+        <w:rPr>
+          <w:lang w:val="nl-NL"/>
+        </w:rPr>
+      </w:pPr>
+      <w:r>
+        <w:rPr>
+          <w:lang w:val="nl-NL"/>
+        </w:rPr>
+        <w:t>We4Sea, focus op meten van fuel efficiency gekoppeld aan andere data</w:t>
+      </w:r>
+    </w:p>
+    <w:p>
+      <w:pPr>
+        <w:pStyle w:val="ListParagraph"/>
+        <w:numPr>
+          <w:ilvl w:val="0"/>
+          <w:numId w:val="2"/>
+        </w:numPr>
+        <w:rPr>
+          <w:lang w:val="nl-NL"/>
+        </w:rPr>
+      </w:pPr>
+      <w:r>
+        <w:rPr>
+          <w:lang w:val="nl-NL"/>
+        </w:rPr>
+        <w:t>Covadem, metingen diepte binnenwater</w:t>
+      </w:r>
+      <w:r>
+        <w:rPr>
+          <w:lang w:val="nl-NL"/>
+        </w:rPr>
+        <w:t xml:space="preserve">. </w:t>
+      </w:r>
+      <w:r>
+        <w:rPr>
+          <w:lang w:val="nl-NL"/>
+        </w:rPr>
+        <w:t>Met moderne hulpmiddelen en baanbrekende nieuwe inzichten willen wij de binnenvaart transformeren naar een meer winstgevende, schonere en efficiëntere vervoersmodaliteit</w:t>
+      </w:r>
+      <w:r>
+        <w:rPr>
+          <w:lang w:val="nl-NL"/>
+        </w:rPr>
+        <w:t>.</w:t>
+      </w:r>
+    </w:p>
+    <w:p>
+      <w:pPr>
+        <w:pStyle w:val="Heading2"/>
+      </w:pPr>
+      <w:bookmarkStart w:id="25" w:name="_Toc495498832"/>
+      <w:r>
+        <w:t>Ship</w:t>
+      </w:r>
+      <w:bookmarkEnd w:id="25"/>
+    </w:p>
+    <w:p>
+      <w:r>
+        <w:t>What is current state of the ship in availability of machinery, movements, status of tanks, etc.</w:t>
+      </w:r>
+    </w:p>
+    <w:p>
+      <w:pPr>
+        <w:rPr>
+          <w:rFonts w:asciiTheme="majorHAnsi" w:eastAsiaTheme="majorEastAsia" w:hAnsiTheme="majorHAnsi" w:cstheme="majorBidi"/>
+          <w:color w:val="253356" w:themeColor="accent1" w:themeShade="80"/>
+          <w:sz w:val="36"/>
+          <w:szCs w:val="36"/>
+        </w:rPr>
+      </w:pPr>
+      <w:r>
+        <w:br w:type="page"/>
+      </w:r>
+    </w:p>
+    <w:p>
+      <w:pPr>
+        <w:pStyle w:val="Heading1"/>
+      </w:pPr>
+      <w:bookmarkStart w:id="26" w:name="_Toc495498833"/>
+      <w:r>
+        <w:lastRenderedPageBreak/>
+        <w:t>Tool</w:t>
+      </w:r>
+      <w:bookmarkEnd w:id="26"/>
+    </w:p>
+    <w:p>
+      <w:r>
+        <w:t>What kind of tools and knowledges exists in the real world</w:t>
+      </w:r>
+    </w:p>
+    <w:p>
+      <w:pPr>
+        <w:pStyle w:val="Heading2"/>
+      </w:pPr>
+      <w:bookmarkStart w:id="27" w:name="_Toc495498834"/>
       <w:r>
         <w:t>Bridge design</w:t>
       </w:r>
+      <w:bookmarkEnd w:id="27"/>
+    </w:p>
+    <w:p>
+      <w:r>
+        <w:t>What are factors during the design of the ship</w:t>
+      </w:r>
     </w:p>
     <w:p>
       <w:pPr>
         <w:pStyle w:val="Heading3"/>
       </w:pPr>
-      <w:r>
-        <w:t>Visualisatie ship state</w:t>
-      </w:r>
+      <w:bookmarkStart w:id="28" w:name="_Toc495498835"/>
+      <w:r>
+        <w:t>User interface</w:t>
+      </w:r>
+      <w:bookmarkEnd w:id="28"/>
+    </w:p>
+    <w:p>
+      <w:r>
+        <w:t xml:space="preserve">How would you design an user </w:t>
+      </w:r>
+      <w:proofErr w:type="gramStart"/>
+      <w:r>
+        <w:t>interface</w:t>
+      </w:r>
+      <w:proofErr w:type="gramEnd"/>
     </w:p>
     <w:p>
       <w:pPr>
         <w:pStyle w:val="Heading3"/>
       </w:pPr>
-      <w:r>
-        <w:t>Routeplanning algorithms</w:t>
-      </w:r>
-    </w:p>
-    <w:p>
-      <w:pPr>
-        <w:pStyle w:val="Heading3"/>
-      </w:pPr>
-      <w:r>
-        <w:t>Datastreams on ship</w:t>
-      </w:r>
-    </w:p>
-    <w:p>
-      <w:pPr>
-        <w:pStyle w:val="Heading3"/>
-      </w:pPr>
-      <w:r>
-        <w:t>Datastreams external</w:t>
-      </w:r>
-    </w:p>
-    <w:p>
-      <w:pPr>
-        <w:pStyle w:val="Heading3"/>
-      </w:pPr>
-      <w:r>
-        <w:t>Physical ship models</w:t>
-      </w:r>
-    </w:p>
-    <w:p>
-      <w:pPr>
-        <w:pStyle w:val="Heading3"/>
-      </w:pPr>
-      <w:bookmarkStart w:id="3" w:name="_Toc495322617"/>
-      <w:r>
-        <w:t>Manoeuvrability</w:t>
-      </w:r>
-      <w:bookmarkEnd w:id="3"/>
-    </w:p>
-    <w:p>
-      <w:pPr>
-        <w:pStyle w:val="Heading3"/>
-      </w:pPr>
-      <w:r>
-        <w:t>Scanning environment</w:t>
-      </w:r>
-    </w:p>
-    <w:p>
-      <w:pPr>
-        <w:pStyle w:val="Heading3"/>
-      </w:pPr>
-      <w:r>
-        <w:t>Mental models</w:t>
-      </w:r>
-    </w:p>
-    <w:p>
-      <w:pPr>
-        <w:pStyle w:val="Heading3"/>
-      </w:pPr>
-      <w:r>
-        <w:t>Autonomous sailing</w:t>
-      </w:r>
-    </w:p>
-    <w:p>
-      <w:pPr>
-        <w:pStyle w:val="Heading3"/>
-      </w:pPr>
-      <w:r>
-        <w:t>Remote sailing</w:t>
-      </w:r>
-    </w:p>
-    <w:p>
-      <w:pPr>
-        <w:pStyle w:val="Heading3"/>
-      </w:pPr>
-      <w:r>
-        <w:t>Cost function development</w:t>
-      </w:r>
+      <w:bookmarkStart w:id="29" w:name="_Toc495498836"/>
+      <w:r>
+        <w:t>Amount of processable information</w:t>
+      </w:r>
+      <w:bookmarkEnd w:id="29"/>
+    </w:p>
+    <w:p>
+      <w:r>
+        <w:t>Which information, in what form, and what amount can be processed by crew members</w:t>
+      </w:r>
+    </w:p>
+    <w:p>
+      <w:r>
+        <w:br w:type="page"/>
+      </w:r>
+    </w:p>
+    <w:p>
+      <w:pPr>
+        <w:pStyle w:val="Heading1"/>
+      </w:pPr>
+      <w:bookmarkStart w:id="30" w:name="_Toc495498837"/>
+      <w:r>
+        <w:lastRenderedPageBreak/>
+        <w:t>Scope of my research</w:t>
+      </w:r>
+      <w:bookmarkEnd w:id="30"/>
     </w:p>
     <w:sectPr>
       <w:pgSz w:w="11906" w:h="16838"/>
@@ -542,8 +3006,123 @@
       </w:rPr>
     </w:lvl>
   </w:abstractNum>
+  <w:abstractNum w:abstractNumId="1" w15:restartNumberingAfterBreak="0">
+    <w:nsid w:val="326A44CD"/>
+    <w:multiLevelType w:val="hybridMultilevel"/>
+    <w:tmpl w:val="C3366B08"/>
+    <w:lvl w:ilvl="0" w:tplc="EAE01B7C">
+      <w:numFmt w:val="bullet"/>
+      <w:lvlText w:val="-"/>
+      <w:lvlJc w:val="left"/>
+      <w:pPr>
+        <w:ind w:left="720" w:hanging="360"/>
+      </w:pPr>
+      <w:rPr>
+        <w:rFonts w:ascii="Calibri" w:eastAsiaTheme="minorEastAsia" w:hAnsi="Calibri" w:cs="Calibri" w:hint="default"/>
+      </w:rPr>
+    </w:lvl>
+    <w:lvl w:ilvl="1" w:tplc="04130003" w:tentative="1">
+      <w:start w:val="1"/>
+      <w:numFmt w:val="bullet"/>
+      <w:lvlText w:val="o"/>
+      <w:lvlJc w:val="left"/>
+      <w:pPr>
+        <w:ind w:left="1440" w:hanging="360"/>
+      </w:pPr>
+      <w:rPr>
+        <w:rFonts w:ascii="Courier New" w:hAnsi="Courier New" w:cs="Courier New" w:hint="default"/>
+      </w:rPr>
+    </w:lvl>
+    <w:lvl w:ilvl="2" w:tplc="04130005" w:tentative="1">
+      <w:start w:val="1"/>
+      <w:numFmt w:val="bullet"/>
+      <w:lvlText w:val=""/>
+      <w:lvlJc w:val="left"/>
+      <w:pPr>
+        <w:ind w:left="2160" w:hanging="360"/>
+      </w:pPr>
+      <w:rPr>
+        <w:rFonts w:ascii="Wingdings" w:hAnsi="Wingdings" w:hint="default"/>
+      </w:rPr>
+    </w:lvl>
+    <w:lvl w:ilvl="3" w:tplc="04130001" w:tentative="1">
+      <w:start w:val="1"/>
+      <w:numFmt w:val="bullet"/>
+      <w:lvlText w:val=""/>
+      <w:lvlJc w:val="left"/>
+      <w:pPr>
+        <w:ind w:left="2880" w:hanging="360"/>
+      </w:pPr>
+      <w:rPr>
+        <w:rFonts w:ascii="Symbol" w:hAnsi="Symbol" w:hint="default"/>
+      </w:rPr>
+    </w:lvl>
+    <w:lvl w:ilvl="4" w:tplc="04130003" w:tentative="1">
+      <w:start w:val="1"/>
+      <w:numFmt w:val="bullet"/>
+      <w:lvlText w:val="o"/>
+      <w:lvlJc w:val="left"/>
+      <w:pPr>
+        <w:ind w:left="3600" w:hanging="360"/>
+      </w:pPr>
+      <w:rPr>
+        <w:rFonts w:ascii="Courier New" w:hAnsi="Courier New" w:cs="Courier New" w:hint="default"/>
+      </w:rPr>
+    </w:lvl>
+    <w:lvl w:ilvl="5" w:tplc="04130005" w:tentative="1">
+      <w:start w:val="1"/>
+      <w:numFmt w:val="bullet"/>
+      <w:lvlText w:val=""/>
+      <w:lvlJc w:val="left"/>
+      <w:pPr>
+        <w:ind w:left="4320" w:hanging="360"/>
+      </w:pPr>
+      <w:rPr>
+        <w:rFonts w:ascii="Wingdings" w:hAnsi="Wingdings" w:hint="default"/>
+      </w:rPr>
+    </w:lvl>
+    <w:lvl w:ilvl="6" w:tplc="04130001" w:tentative="1">
+      <w:start w:val="1"/>
+      <w:numFmt w:val="bullet"/>
+      <w:lvlText w:val=""/>
+      <w:lvlJc w:val="left"/>
+      <w:pPr>
+        <w:ind w:left="5040" w:hanging="360"/>
+      </w:pPr>
+      <w:rPr>
+        <w:rFonts w:ascii="Symbol" w:hAnsi="Symbol" w:hint="default"/>
+      </w:rPr>
+    </w:lvl>
+    <w:lvl w:ilvl="7" w:tplc="04130003" w:tentative="1">
+      <w:start w:val="1"/>
+      <w:numFmt w:val="bullet"/>
+      <w:lvlText w:val="o"/>
+      <w:lvlJc w:val="left"/>
+      <w:pPr>
+        <w:ind w:left="5760" w:hanging="360"/>
+      </w:pPr>
+      <w:rPr>
+        <w:rFonts w:ascii="Courier New" w:hAnsi="Courier New" w:cs="Courier New" w:hint="default"/>
+      </w:rPr>
+    </w:lvl>
+    <w:lvl w:ilvl="8" w:tplc="04130005" w:tentative="1">
+      <w:start w:val="1"/>
+      <w:numFmt w:val="bullet"/>
+      <w:lvlText w:val=""/>
+      <w:lvlJc w:val="left"/>
+      <w:pPr>
+        <w:ind w:left="6480" w:hanging="360"/>
+      </w:pPr>
+      <w:rPr>
+        <w:rFonts w:ascii="Wingdings" w:hAnsi="Wingdings" w:hint="default"/>
+      </w:rPr>
+    </w:lvl>
+  </w:abstractNum>
   <w:num w:numId="1">
     <w:abstractNumId w:val="0"/>
+  </w:num>
+  <w:num w:numId="2">
+    <w:abstractNumId w:val="1"/>
   </w:num>
 </w:numbering>
 </file>
@@ -945,7 +3524,7 @@
   <w:style w:type="paragraph" w:default="1" w:styleId="Normal">
     <w:name w:val="Normal"/>
     <w:qFormat/>
-    <w:rsid w:val="00471BD4"/>
+    <w:rsid w:val="005B1A53"/>
   </w:style>
   <w:style w:type="paragraph" w:styleId="Heading1">
     <w:name w:val="heading 1"/>
@@ -954,7 +3533,7 @@
     <w:link w:val="Heading1Char"/>
     <w:uiPriority w:val="9"/>
     <w:qFormat/>
-    <w:rsid w:val="00471BD4"/>
+    <w:rsid w:val="005B1A53"/>
     <w:pPr>
       <w:keepNext/>
       <w:keepLines/>
@@ -976,7 +3555,7 @@
     <w:uiPriority w:val="9"/>
     <w:unhideWhenUsed/>
     <w:qFormat/>
-    <w:rsid w:val="00471BD4"/>
+    <w:rsid w:val="005B1A53"/>
     <w:pPr>
       <w:keepNext/>
       <w:keepLines/>
@@ -998,7 +3577,7 @@
     <w:uiPriority w:val="9"/>
     <w:unhideWhenUsed/>
     <w:qFormat/>
-    <w:rsid w:val="00471BD4"/>
+    <w:rsid w:val="005B1A53"/>
     <w:pPr>
       <w:keepNext/>
       <w:keepLines/>
@@ -1018,10 +3597,9 @@
     <w:next w:val="Normal"/>
     <w:link w:val="Heading4Char"/>
     <w:uiPriority w:val="9"/>
-    <w:semiHidden/>
     <w:unhideWhenUsed/>
     <w:qFormat/>
-    <w:rsid w:val="00471BD4"/>
+    <w:rsid w:val="005B1A53"/>
     <w:pPr>
       <w:keepNext/>
       <w:keepLines/>
@@ -1044,7 +3622,7 @@
     <w:semiHidden/>
     <w:unhideWhenUsed/>
     <w:qFormat/>
-    <w:rsid w:val="00471BD4"/>
+    <w:rsid w:val="005B1A53"/>
     <w:pPr>
       <w:keepNext/>
       <w:keepLines/>
@@ -1066,7 +3644,7 @@
     <w:semiHidden/>
     <w:unhideWhenUsed/>
     <w:qFormat/>
-    <w:rsid w:val="00471BD4"/>
+    <w:rsid w:val="005B1A53"/>
     <w:pPr>
       <w:keepNext/>
       <w:keepLines/>
@@ -1090,7 +3668,7 @@
     <w:semiHidden/>
     <w:unhideWhenUsed/>
     <w:qFormat/>
-    <w:rsid w:val="00471BD4"/>
+    <w:rsid w:val="005B1A53"/>
     <w:pPr>
       <w:keepNext/>
       <w:keepLines/>
@@ -1113,7 +3691,7 @@
     <w:semiHidden/>
     <w:unhideWhenUsed/>
     <w:qFormat/>
-    <w:rsid w:val="00471BD4"/>
+    <w:rsid w:val="005B1A53"/>
     <w:pPr>
       <w:keepNext/>
       <w:keepLines/>
@@ -1138,7 +3716,7 @@
     <w:semiHidden/>
     <w:unhideWhenUsed/>
     <w:qFormat/>
-    <w:rsid w:val="00471BD4"/>
+    <w:rsid w:val="005B1A53"/>
     <w:pPr>
       <w:keepNext/>
       <w:keepLines/>
@@ -1185,7 +3763,7 @@
     <w:next w:val="NoSpacing"/>
     <w:autoRedefine/>
     <w:uiPriority w:val="39"/>
-    <w:rsid w:val="00ED2C89"/>
+    <w:rsid w:val="00B37BBB"/>
     <w:pPr>
       <w:tabs>
         <w:tab w:val="left" w:pos="1560"/>
@@ -1207,7 +3785,7 @@
     <w:name w:val="No Spacing"/>
     <w:uiPriority w:val="1"/>
     <w:qFormat/>
-    <w:rsid w:val="00471BD4"/>
+    <w:rsid w:val="005B1A53"/>
     <w:pPr>
       <w:spacing w:after="0" w:line="240" w:lineRule="auto"/>
     </w:pPr>
@@ -1523,7 +4101,7 @@
     <w:basedOn w:val="DefaultParagraphFont"/>
     <w:link w:val="Heading1"/>
     <w:uiPriority w:val="9"/>
-    <w:rsid w:val="00471BD4"/>
+    <w:rsid w:val="005B1A53"/>
     <w:rPr>
       <w:rFonts w:asciiTheme="majorHAnsi" w:eastAsiaTheme="majorEastAsia" w:hAnsiTheme="majorHAnsi" w:cstheme="majorBidi"/>
       <w:color w:val="253356" w:themeColor="accent1" w:themeShade="80"/>
@@ -1536,7 +4114,7 @@
     <w:basedOn w:val="DefaultParagraphFont"/>
     <w:link w:val="Heading2"/>
     <w:uiPriority w:val="9"/>
-    <w:rsid w:val="00471BD4"/>
+    <w:rsid w:val="005B1A53"/>
     <w:rPr>
       <w:rFonts w:asciiTheme="majorHAnsi" w:eastAsiaTheme="majorEastAsia" w:hAnsiTheme="majorHAnsi" w:cstheme="majorBidi"/>
       <w:color w:val="374C80" w:themeColor="accent1" w:themeShade="BF"/>
@@ -1549,7 +4127,7 @@
     <w:basedOn w:val="DefaultParagraphFont"/>
     <w:link w:val="Heading3"/>
     <w:uiPriority w:val="9"/>
-    <w:rsid w:val="00471BD4"/>
+    <w:rsid w:val="005B1A53"/>
     <w:rPr>
       <w:rFonts w:asciiTheme="majorHAnsi" w:eastAsiaTheme="majorEastAsia" w:hAnsiTheme="majorHAnsi" w:cstheme="majorBidi"/>
       <w:color w:val="374C80" w:themeColor="accent1" w:themeShade="BF"/>
@@ -1562,8 +4140,7 @@
     <w:basedOn w:val="DefaultParagraphFont"/>
     <w:link w:val="Heading4"/>
     <w:uiPriority w:val="9"/>
-    <w:semiHidden/>
-    <w:rsid w:val="00471BD4"/>
+    <w:rsid w:val="005B1A53"/>
     <w:rPr>
       <w:rFonts w:asciiTheme="majorHAnsi" w:eastAsiaTheme="majorEastAsia" w:hAnsiTheme="majorHAnsi" w:cstheme="majorBidi"/>
       <w:color w:val="374C80" w:themeColor="accent1" w:themeShade="BF"/>
@@ -1577,7 +4154,7 @@
     <w:link w:val="Heading5"/>
     <w:uiPriority w:val="9"/>
     <w:semiHidden/>
-    <w:rsid w:val="00471BD4"/>
+    <w:rsid w:val="005B1A53"/>
     <w:rPr>
       <w:rFonts w:asciiTheme="majorHAnsi" w:eastAsiaTheme="majorEastAsia" w:hAnsiTheme="majorHAnsi" w:cstheme="majorBidi"/>
       <w:caps/>
@@ -1590,7 +4167,7 @@
     <w:link w:val="Heading6"/>
     <w:uiPriority w:val="9"/>
     <w:semiHidden/>
-    <w:rsid w:val="00471BD4"/>
+    <w:rsid w:val="005B1A53"/>
     <w:rPr>
       <w:rFonts w:asciiTheme="majorHAnsi" w:eastAsiaTheme="majorEastAsia" w:hAnsiTheme="majorHAnsi" w:cstheme="majorBidi"/>
       <w:i/>
@@ -1605,7 +4182,7 @@
     <w:link w:val="Heading7"/>
     <w:uiPriority w:val="9"/>
     <w:semiHidden/>
-    <w:rsid w:val="00471BD4"/>
+    <w:rsid w:val="005B1A53"/>
     <w:rPr>
       <w:rFonts w:asciiTheme="majorHAnsi" w:eastAsiaTheme="majorEastAsia" w:hAnsiTheme="majorHAnsi" w:cstheme="majorBidi"/>
       <w:b/>
@@ -1619,7 +4196,7 @@
     <w:link w:val="Heading8"/>
     <w:uiPriority w:val="9"/>
     <w:semiHidden/>
-    <w:rsid w:val="00471BD4"/>
+    <w:rsid w:val="005B1A53"/>
     <w:rPr>
       <w:rFonts w:asciiTheme="majorHAnsi" w:eastAsiaTheme="majorEastAsia" w:hAnsiTheme="majorHAnsi" w:cstheme="majorBidi"/>
       <w:b/>
@@ -1635,7 +4212,7 @@
     <w:link w:val="Heading9"/>
     <w:uiPriority w:val="9"/>
     <w:semiHidden/>
-    <w:rsid w:val="00471BD4"/>
+    <w:rsid w:val="005B1A53"/>
     <w:rPr>
       <w:rFonts w:asciiTheme="majorHAnsi" w:eastAsiaTheme="majorEastAsia" w:hAnsiTheme="majorHAnsi" w:cstheme="majorBidi"/>
       <w:i/>
@@ -1651,7 +4228,7 @@
     <w:semiHidden/>
     <w:unhideWhenUsed/>
     <w:qFormat/>
-    <w:rsid w:val="00471BD4"/>
+    <w:rsid w:val="005B1A53"/>
     <w:pPr>
       <w:spacing w:line="240" w:lineRule="auto"/>
     </w:pPr>
@@ -1669,7 +4246,7 @@
     <w:link w:val="TitleChar"/>
     <w:uiPriority w:val="10"/>
     <w:qFormat/>
-    <w:rsid w:val="00471BD4"/>
+    <w:rsid w:val="005B1A53"/>
     <w:pPr>
       <w:spacing w:after="0" w:line="204" w:lineRule="auto"/>
       <w:contextualSpacing/>
@@ -1688,7 +4265,7 @@
     <w:basedOn w:val="DefaultParagraphFont"/>
     <w:link w:val="Title"/>
     <w:uiPriority w:val="10"/>
-    <w:rsid w:val="00471BD4"/>
+    <w:rsid w:val="005B1A53"/>
     <w:rPr>
       <w:rFonts w:asciiTheme="majorHAnsi" w:eastAsiaTheme="majorEastAsia" w:hAnsiTheme="majorHAnsi" w:cstheme="majorBidi"/>
       <w:caps/>
@@ -1705,7 +4282,7 @@
     <w:link w:val="SubtitleChar"/>
     <w:uiPriority w:val="11"/>
     <w:qFormat/>
-    <w:rsid w:val="00471BD4"/>
+    <w:rsid w:val="005B1A53"/>
     <w:pPr>
       <w:numPr>
         <w:ilvl w:val="1"/>
@@ -1724,7 +4301,7 @@
     <w:basedOn w:val="DefaultParagraphFont"/>
     <w:link w:val="Subtitle"/>
     <w:uiPriority w:val="11"/>
-    <w:rsid w:val="00471BD4"/>
+    <w:rsid w:val="005B1A53"/>
     <w:rPr>
       <w:rFonts w:asciiTheme="majorHAnsi" w:eastAsiaTheme="majorEastAsia" w:hAnsiTheme="majorHAnsi" w:cstheme="majorBidi"/>
       <w:color w:val="4A66AC" w:themeColor="accent1"/>
@@ -1737,7 +4314,7 @@
     <w:basedOn w:val="DefaultParagraphFont"/>
     <w:uiPriority w:val="22"/>
     <w:qFormat/>
-    <w:rsid w:val="00471BD4"/>
+    <w:rsid w:val="005B1A53"/>
     <w:rPr>
       <w:b/>
       <w:bCs/>
@@ -1748,7 +4325,7 @@
     <w:basedOn w:val="DefaultParagraphFont"/>
     <w:uiPriority w:val="20"/>
     <w:qFormat/>
-    <w:rsid w:val="00471BD4"/>
+    <w:rsid w:val="005B1A53"/>
     <w:rPr>
       <w:i/>
       <w:iCs/>
@@ -1761,7 +4338,7 @@
     <w:link w:val="QuoteChar"/>
     <w:uiPriority w:val="29"/>
     <w:qFormat/>
-    <w:rsid w:val="00471BD4"/>
+    <w:rsid w:val="005B1A53"/>
     <w:pPr>
       <w:spacing w:before="120" w:after="120"/>
       <w:ind w:left="720"/>
@@ -1777,7 +4354,7 @@
     <w:basedOn w:val="DefaultParagraphFont"/>
     <w:link w:val="Quote"/>
     <w:uiPriority w:val="29"/>
-    <w:rsid w:val="00471BD4"/>
+    <w:rsid w:val="005B1A53"/>
     <w:rPr>
       <w:color w:val="242852" w:themeColor="text2"/>
       <w:sz w:val="24"/>
@@ -1791,7 +4368,7 @@
     <w:link w:val="IntenseQuoteChar"/>
     <w:uiPriority w:val="30"/>
     <w:qFormat/>
-    <w:rsid w:val="00471BD4"/>
+    <w:rsid w:val="005B1A53"/>
     <w:pPr>
       <w:spacing w:before="100" w:beforeAutospacing="1" w:after="240" w:line="240" w:lineRule="auto"/>
       <w:ind w:left="720"/>
@@ -1810,7 +4387,7 @@
     <w:basedOn w:val="DefaultParagraphFont"/>
     <w:link w:val="IntenseQuote"/>
     <w:uiPriority w:val="30"/>
-    <w:rsid w:val="00471BD4"/>
+    <w:rsid w:val="005B1A53"/>
     <w:rPr>
       <w:rFonts w:asciiTheme="majorHAnsi" w:eastAsiaTheme="majorEastAsia" w:hAnsiTheme="majorHAnsi" w:cstheme="majorBidi"/>
       <w:color w:val="242852" w:themeColor="text2"/>
@@ -1824,7 +4401,7 @@
     <w:basedOn w:val="DefaultParagraphFont"/>
     <w:uiPriority w:val="19"/>
     <w:qFormat/>
-    <w:rsid w:val="00471BD4"/>
+    <w:rsid w:val="005B1A53"/>
     <w:rPr>
       <w:i/>
       <w:iCs/>
@@ -1836,7 +4413,7 @@
     <w:basedOn w:val="DefaultParagraphFont"/>
     <w:uiPriority w:val="21"/>
     <w:qFormat/>
-    <w:rsid w:val="00471BD4"/>
+    <w:rsid w:val="005B1A53"/>
     <w:rPr>
       <w:b/>
       <w:bCs/>
@@ -1849,7 +4426,7 @@
     <w:basedOn w:val="DefaultParagraphFont"/>
     <w:uiPriority w:val="31"/>
     <w:qFormat/>
-    <w:rsid w:val="00471BD4"/>
+    <w:rsid w:val="005B1A53"/>
     <w:rPr>
       <w:smallCaps/>
       <w:color w:val="595959" w:themeColor="text1" w:themeTint="A6"/>
@@ -1862,7 +4439,7 @@
     <w:basedOn w:val="DefaultParagraphFont"/>
     <w:uiPriority w:val="32"/>
     <w:qFormat/>
-    <w:rsid w:val="00471BD4"/>
+    <w:rsid w:val="005B1A53"/>
     <w:rPr>
       <w:b/>
       <w:bCs/>
@@ -1876,7 +4453,7 @@
     <w:basedOn w:val="DefaultParagraphFont"/>
     <w:uiPriority w:val="33"/>
     <w:qFormat/>
-    <w:rsid w:val="00471BD4"/>
+    <w:rsid w:val="005B1A53"/>
     <w:rPr>
       <w:b/>
       <w:bCs/>
@@ -1891,10 +4468,60 @@
     <w:uiPriority w:val="39"/>
     <w:unhideWhenUsed/>
     <w:qFormat/>
-    <w:rsid w:val="00471BD4"/>
+    <w:rsid w:val="005B1A53"/>
     <w:pPr>
       <w:outlineLvl w:val="9"/>
     </w:pPr>
+  </w:style>
+  <w:style w:type="paragraph" w:styleId="TOC3">
+    <w:name w:val="toc 3"/>
+    <w:basedOn w:val="Normal"/>
+    <w:next w:val="Normal"/>
+    <w:autoRedefine/>
+    <w:uiPriority w:val="39"/>
+    <w:unhideWhenUsed/>
+    <w:rsid w:val="008D73AF"/>
+    <w:pPr>
+      <w:spacing w:after="100"/>
+      <w:ind w:left="440"/>
+    </w:pPr>
+  </w:style>
+  <w:style w:type="paragraph" w:styleId="TOC2">
+    <w:name w:val="toc 2"/>
+    <w:basedOn w:val="Normal"/>
+    <w:next w:val="Normal"/>
+    <w:autoRedefine/>
+    <w:uiPriority w:val="39"/>
+    <w:unhideWhenUsed/>
+    <w:rsid w:val="008D73AF"/>
+    <w:pPr>
+      <w:spacing w:after="100"/>
+      <w:ind w:left="220"/>
+    </w:pPr>
+  </w:style>
+  <w:style w:type="character" w:styleId="UnresolvedMention">
+    <w:name w:val="Unresolved Mention"/>
+    <w:basedOn w:val="DefaultParagraphFont"/>
+    <w:uiPriority w:val="99"/>
+    <w:semiHidden/>
+    <w:unhideWhenUsed/>
+    <w:rsid w:val="00723C55"/>
+    <w:rPr>
+      <w:color w:val="808080"/>
+      <w:shd w:val="clear" w:color="auto" w:fill="E6E6E6"/>
+    </w:rPr>
+  </w:style>
+  <w:style w:type="character" w:styleId="FollowedHyperlink">
+    <w:name w:val="FollowedHyperlink"/>
+    <w:basedOn w:val="DefaultParagraphFont"/>
+    <w:uiPriority w:val="99"/>
+    <w:semiHidden/>
+    <w:unhideWhenUsed/>
+    <w:rsid w:val="00723C55"/>
+    <w:rPr>
+      <w:color w:val="3EBBF0" w:themeColor="followedHyperlink"/>
+      <w:u w:val="single"/>
+    </w:rPr>
   </w:style>
 </w:styles>
 </file>
@@ -2165,7 +4792,7 @@
 </file>
 
 <file path=customXml/itemProps1.xml><?xml version="1.0" encoding="utf-8"?>
-<ds:datastoreItem xmlns:ds="http://schemas.openxmlformats.org/officeDocument/2006/customXml" ds:itemID="{CC24B94A-4757-40E0-AD76-EFAF3C117500}">
+<ds:datastoreItem xmlns:ds="http://schemas.openxmlformats.org/officeDocument/2006/customXml" ds:itemID="{9F1A4B33-03DD-40C9-981E-3B3061159117}">
   <ds:schemaRefs>
     <ds:schemaRef ds:uri="http://schemas.openxmlformats.org/officeDocument/2006/bibliography"/>
   </ds:schemaRefs>

</xml_diff>

<commit_message>
Theory of manoeuvring and start of nomenclature, some other subjects
</commit_message>
<xml_diff>
--- a/Current knowledge.docx
+++ b/Current knowledge.docx
@@ -5,6 +5,10 @@
     <w:sdt>
       <w:sdtPr>
         <w:rPr>
+          <w:rFonts w:asciiTheme="minorHAnsi" w:eastAsiaTheme="minorEastAsia" w:hAnsiTheme="minorHAnsi" w:cstheme="minorBidi"/>
+          <w:color w:val="auto"/>
+          <w:sz w:val="22"/>
+          <w:szCs w:val="22"/>
           <w:lang w:val="nl-NL"/>
         </w:rPr>
         <w:id w:val="275995194"/>
@@ -15,12 +19,8 @@
       </w:sdtPr>
       <w:sdtEndPr>
         <w:rPr>
-          <w:rFonts w:asciiTheme="minorHAnsi" w:eastAsiaTheme="minorEastAsia" w:hAnsiTheme="minorHAnsi" w:cstheme="minorBidi"/>
           <w:b/>
           <w:bCs/>
-          <w:color w:val="auto"/>
-          <w:sz w:val="22"/>
-          <w:szCs w:val="22"/>
           <w:lang w:val="en-GB"/>
         </w:rPr>
       </w:sdtEndPr>
@@ -2787,8 +2787,6 @@
         <w:br/>
         <w:t xml:space="preserve">- important reason for flaws of dynamic decision support is the information overload. </w:t>
       </w:r>
-      <w:bookmarkStart w:id="8" w:name="_GoBack"/>
-      <w:bookmarkEnd w:id="8"/>
     </w:p>
     <w:p>
       <w:pPr>
@@ -2797,7 +2795,7 @@
           <w:lang w:val="nl-NL"/>
         </w:rPr>
       </w:pPr>
-      <w:bookmarkStart w:id="9" w:name="_Toc495928808"/>
+      <w:bookmarkStart w:id="8" w:name="_Toc495928808"/>
       <w:r>
         <w:rPr>
           <w:lang w:val="nl-NL"/>
@@ -2810,7 +2808,7 @@
         </w:rPr>
         <w:t xml:space="preserve"> and behaviour</w:t>
       </w:r>
-      <w:bookmarkEnd w:id="9"/>
+      <w:bookmarkEnd w:id="8"/>
     </w:p>
     <w:p>
       <w:pPr>
@@ -2829,29 +2827,29 @@
       <w:pPr>
         <w:pStyle w:val="Heading3"/>
       </w:pPr>
-      <w:bookmarkStart w:id="10" w:name="_Toc495928809"/>
+      <w:bookmarkStart w:id="9" w:name="_Toc495928809"/>
       <w:r>
         <w:t>Normal situation</w:t>
       </w:r>
+      <w:bookmarkEnd w:id="9"/>
+    </w:p>
+    <w:p>
+      <w:r>
+        <w:t xml:space="preserve">What is a captain supposed to do, and why do they choose </w:t>
+      </w:r>
+      <w:r>
+        <w:t>differently?</w:t>
+      </w:r>
+    </w:p>
+    <w:p>
+      <w:pPr>
+        <w:pStyle w:val="Heading3"/>
+      </w:pPr>
+      <w:bookmarkStart w:id="10" w:name="_Toc495928810"/>
+      <w:r>
+        <w:t>Under stress</w:t>
+      </w:r>
       <w:bookmarkEnd w:id="10"/>
-    </w:p>
-    <w:p>
-      <w:r>
-        <w:t xml:space="preserve">What is a captain supposed to do, and why do they choose </w:t>
-      </w:r>
-      <w:r>
-        <w:t>differently?</w:t>
-      </w:r>
-    </w:p>
-    <w:p>
-      <w:pPr>
-        <w:pStyle w:val="Heading3"/>
-      </w:pPr>
-      <w:bookmarkStart w:id="11" w:name="_Toc495928810"/>
-      <w:r>
-        <w:t>Under stress</w:t>
-      </w:r>
-      <w:bookmarkEnd w:id="11"/>
     </w:p>
     <w:p>
       <w:r>
@@ -2865,14 +2863,14 @@
           <w:lang w:val="nl-NL"/>
         </w:rPr>
       </w:pPr>
-      <w:bookmarkStart w:id="12" w:name="_Toc495928811"/>
+      <w:bookmarkStart w:id="11" w:name="_Toc495928811"/>
       <w:r>
         <w:rPr>
           <w:lang w:val="nl-NL"/>
         </w:rPr>
         <w:t>Mental models</w:t>
       </w:r>
-      <w:bookmarkEnd w:id="12"/>
+      <w:bookmarkEnd w:id="11"/>
     </w:p>
     <w:p>
       <w:pPr>
@@ -2894,14 +2892,14 @@
           <w:lang w:val="nl-NL"/>
         </w:rPr>
       </w:pPr>
-      <w:bookmarkStart w:id="13" w:name="_Toc495928812"/>
+      <w:bookmarkStart w:id="12" w:name="_Toc495928812"/>
       <w:r>
         <w:rPr>
           <w:lang w:val="nl-NL"/>
         </w:rPr>
         <w:t>Theories</w:t>
       </w:r>
-      <w:bookmarkEnd w:id="13"/>
+      <w:bookmarkEnd w:id="12"/>
     </w:p>
     <w:p>
       <w:pPr>
@@ -2920,11 +2918,11 @@
       <w:pPr>
         <w:pStyle w:val="Heading3"/>
       </w:pPr>
-      <w:bookmarkStart w:id="14" w:name="_Toc495928813"/>
+      <w:bookmarkStart w:id="13" w:name="_Toc495928813"/>
       <w:r>
         <w:t>Questions by the crew</w:t>
       </w:r>
-      <w:bookmarkEnd w:id="14"/>
+      <w:bookmarkEnd w:id="13"/>
     </w:p>
     <w:p>
       <w:r>
@@ -2951,7 +2949,7 @@
       <w:pPr>
         <w:pStyle w:val="Heading1"/>
       </w:pPr>
-      <w:bookmarkStart w:id="15" w:name="_Toc495928814"/>
+      <w:bookmarkStart w:id="14" w:name="_Toc495928814"/>
       <w:r>
         <w:lastRenderedPageBreak/>
         <w:t>Maritime</w:t>
@@ -2959,57 +2957,80 @@
       <w:r>
         <w:t xml:space="preserve"> technology</w:t>
       </w:r>
+      <w:bookmarkEnd w:id="14"/>
+    </w:p>
+    <w:p>
+      <w:r>
+        <w:t xml:space="preserve">How are we going to model or simulate the </w:t>
+      </w:r>
+      <w:proofErr w:type="gramStart"/>
+      <w:r>
+        <w:t>ship</w:t>
+      </w:r>
+      <w:proofErr w:type="gramEnd"/>
+    </w:p>
+    <w:p>
+      <w:pPr>
+        <w:pStyle w:val="Heading2"/>
+      </w:pPr>
+      <w:bookmarkStart w:id="15" w:name="_Toc495928815"/>
+      <w:r>
+        <w:t>Physical model</w:t>
+      </w:r>
       <w:bookmarkEnd w:id="15"/>
     </w:p>
     <w:p>
       <w:r>
-        <w:t xml:space="preserve">How are we going to model or simulate the </w:t>
+        <w:t xml:space="preserve">How can you model the </w:t>
       </w:r>
       <w:proofErr w:type="gramStart"/>
       <w:r>
-        <w:t>ship</w:t>
+        <w:t>behaviour</w:t>
       </w:r>
       <w:proofErr w:type="gramEnd"/>
     </w:p>
     <w:p>
       <w:pPr>
-        <w:pStyle w:val="Heading2"/>
-      </w:pPr>
-      <w:bookmarkStart w:id="16" w:name="_Toc495928815"/>
-      <w:r>
-        <w:t>Physical model</w:t>
+        <w:pStyle w:val="Heading3"/>
+      </w:pPr>
+      <w:bookmarkStart w:id="16" w:name="_Toc495928816"/>
+      <w:r>
+        <w:t>Manoeuvrability</w:t>
       </w:r>
       <w:bookmarkEnd w:id="16"/>
     </w:p>
     <w:p>
       <w:r>
-        <w:t xml:space="preserve">How can you model the </w:t>
+        <w:t xml:space="preserve">How does the inertia of ship work, and movements due to props and </w:t>
       </w:r>
       <w:proofErr w:type="gramStart"/>
       <w:r>
-        <w:t>behaviour</w:t>
+        <w:t>rudder</w:t>
+      </w:r>
+      <w:r>
+        <w:t>.</w:t>
       </w:r>
       <w:proofErr w:type="gramEnd"/>
     </w:p>
     <w:p>
-      <w:pPr>
-        <w:pStyle w:val="Heading3"/>
-      </w:pPr>
-      <w:bookmarkStart w:id="17" w:name="_Toc495928816"/>
-      <w:r>
-        <w:t>Manoeuvrability</w:t>
-      </w:r>
+      <w:proofErr w:type="spellStart"/>
+      <w:r>
+        <w:t>Abkowitz</w:t>
+      </w:r>
+      <w:proofErr w:type="spellEnd"/>
+      <w:r>
+        <w:t xml:space="preserve"> defined in 1964 a simple model where position (X, Y) and rotation (N) depends on speed, </w:t>
+      </w:r>
+      <w:proofErr w:type="spellStart"/>
+      <w:r>
+        <w:t>accelation</w:t>
+      </w:r>
+      <w:proofErr w:type="spellEnd"/>
+      <w:r>
+        <w:t xml:space="preserve"> and rudder angles. Including hydrodynamic forces and moments. This is needed to calculate the path. </w:t>
+      </w:r>
+      <w:bookmarkStart w:id="17" w:name="_GoBack"/>
       <w:bookmarkEnd w:id="17"/>
-    </w:p>
-    <w:p>
-      <w:r>
-        <w:t xml:space="preserve">How does the inertia of ship work, and movements due to props and </w:t>
-      </w:r>
-      <w:proofErr w:type="gramStart"/>
-      <w:r>
-        <w:t>rudder</w:t>
-      </w:r>
-      <w:proofErr w:type="gramEnd"/>
     </w:p>
     <w:p>
       <w:pPr>
@@ -5363,558 +5384,6 @@
 </w:styles>
 </file>
 
-<file path=word/glossary/document.xml><?xml version="1.0" encoding="utf-8"?>
-<w:glossaryDocument xmlns:wpc="http://schemas.microsoft.com/office/word/2010/wordprocessingCanvas" xmlns:cx="http://schemas.microsoft.com/office/drawing/2014/chartex" xmlns:cx1="http://schemas.microsoft.com/office/drawing/2015/9/8/chartex" xmlns:cx2="http://schemas.microsoft.com/office/drawing/2015/10/21/chartex" xmlns:cx3="http://schemas.microsoft.com/office/drawing/2016/5/9/chartex" xmlns:cx4="http://schemas.microsoft.com/office/drawing/2016/5/10/chartex" xmlns:cx5="http://schemas.microsoft.com/office/drawing/2016/5/11/chartex" xmlns:cx6="http://schemas.microsoft.com/office/drawing/2016/5/12/chartex" xmlns:cx7="http://schemas.microsoft.com/office/drawing/2016/5/13/chartex" xmlns:cx8="http://schemas.microsoft.com/office/drawing/2016/5/14/chartex" xmlns:mc="http://schemas.openxmlformats.org/markup-compatibility/2006" xmlns:aink="http://schemas.microsoft.com/office/drawing/2016/ink" xmlns:am3d="http://schemas.microsoft.com/office/drawing/2017/model3d" xmlns:o="urn:schemas-microsoft-com:office:office" xmlns:r="http://schemas.openxmlformats.org/officeDocument/2006/relationships" xmlns:m="http://schemas.openxmlformats.org/officeDocument/2006/math" xmlns:v="urn:schemas-microsoft-com:vml" xmlns:wp14="http://schemas.microsoft.com/office/word/2010/wordprocessingDrawing" xmlns:wp="http://schemas.openxmlformats.org/drawingml/2006/wordprocessingDrawing" xmlns:w10="urn:schemas-microsoft-com:office:word" xmlns:w="http://schemas.openxmlformats.org/wordprocessingml/2006/main" xmlns:w14="http://schemas.microsoft.com/office/word/2010/wordml" xmlns:w15="http://schemas.microsoft.com/office/word/2012/wordml" xmlns:w16cid="http://schemas.microsoft.com/office/word/2016/wordml/cid" xmlns:w16se="http://schemas.microsoft.com/office/word/2015/wordml/symex" xmlns:wpg="http://schemas.microsoft.com/office/word/2010/wordprocessingGroup" xmlns:wpi="http://schemas.microsoft.com/office/word/2010/wordprocessingInk" xmlns:wne="http://schemas.microsoft.com/office/word/2006/wordml" xmlns:wps="http://schemas.microsoft.com/office/word/2010/wordprocessingShape" mc:Ignorable="w14 w15 w16se w16cid wp14"/>
-</file>
-
-<file path=word/glossary/fontTable.xml><?xml version="1.0" encoding="utf-8"?>
-<w:fonts xmlns:mc="http://schemas.openxmlformats.org/markup-compatibility/2006" xmlns:r="http://schemas.openxmlformats.org/officeDocument/2006/relationships" xmlns:w="http://schemas.openxmlformats.org/wordprocessingml/2006/main" xmlns:w14="http://schemas.microsoft.com/office/word/2010/wordml" xmlns:w15="http://schemas.microsoft.com/office/word/2012/wordml" xmlns:w16cid="http://schemas.microsoft.com/office/word/2016/wordml/cid" xmlns:w16se="http://schemas.microsoft.com/office/word/2015/wordml/symex" mc:Ignorable="w14 w15 w16se w16cid">
-  <w:font w:name="Times New Roman">
-    <w:panose1 w:val="02020603050405020304"/>
-    <w:charset w:val="00"/>
-    <w:family w:val="roman"/>
-    <w:pitch w:val="variable"/>
-    <w:sig w:usb0="E0002EFF" w:usb1="C000785B" w:usb2="00000009" w:usb3="00000000" w:csb0="000001FF" w:csb1="00000000"/>
-  </w:font>
-  <w:font w:name="Calibri">
-    <w:panose1 w:val="020F0502020204030204"/>
-    <w:charset w:val="00"/>
-    <w:family w:val="swiss"/>
-    <w:pitch w:val="variable"/>
-    <w:sig w:usb0="E0002AFF" w:usb1="C000247B" w:usb2="00000009" w:usb3="00000000" w:csb0="000001FF" w:csb1="00000000"/>
-  </w:font>
-  <w:font w:name="Courier New">
-    <w:panose1 w:val="02070309020205020404"/>
-    <w:charset w:val="00"/>
-    <w:family w:val="modern"/>
-    <w:pitch w:val="fixed"/>
-    <w:sig w:usb0="E0002EFF" w:usb1="C0007843" w:usb2="00000009" w:usb3="00000000" w:csb0="000001FF" w:csb1="00000000"/>
-  </w:font>
-  <w:font w:name="Wingdings">
-    <w:panose1 w:val="05000000000000000000"/>
-    <w:charset w:val="02"/>
-    <w:family w:val="auto"/>
-    <w:pitch w:val="variable"/>
-    <w:sig w:usb0="00000000" w:usb1="10000000" w:usb2="00000000" w:usb3="00000000" w:csb0="80000000" w:csb1="00000000"/>
-  </w:font>
-  <w:font w:name="Symbol">
-    <w:panose1 w:val="05050102010706020507"/>
-    <w:charset w:val="02"/>
-    <w:family w:val="roman"/>
-    <w:pitch w:val="variable"/>
-    <w:sig w:usb0="00000000" w:usb1="10000000" w:usb2="00000000" w:usb3="00000000" w:csb0="80000000" w:csb1="00000000"/>
-  </w:font>
-  <w:font w:name="Calibri Light">
-    <w:panose1 w:val="020F0302020204030204"/>
-    <w:charset w:val="00"/>
-    <w:family w:val="swiss"/>
-    <w:pitch w:val="variable"/>
-    <w:sig w:usb0="E0002AFF" w:usb1="C000247B" w:usb2="00000009" w:usb3="00000000" w:csb0="000001FF" w:csb1="00000000"/>
-  </w:font>
-  <w:font w:name="Tahoma">
-    <w:panose1 w:val="020B0604030504040204"/>
-    <w:charset w:val="00"/>
-    <w:family w:val="swiss"/>
-    <w:pitch w:val="variable"/>
-    <w:sig w:usb0="E1002EFF" w:usb1="C000605B" w:usb2="00000029" w:usb3="00000000" w:csb0="000101FF" w:csb1="00000000"/>
-  </w:font>
-  <w:font w:name="Segoe UI">
-    <w:panose1 w:val="020B0502040204020203"/>
-    <w:charset w:val="00"/>
-    <w:family w:val="swiss"/>
-    <w:pitch w:val="variable"/>
-    <w:sig w:usb0="E4002EFF" w:usb1="C000E47F" w:usb2="00000009" w:usb3="00000000" w:csb0="000001FF" w:csb1="00000000"/>
-  </w:font>
-</w:fonts>
-</file>
-
-<file path=word/glossary/settings.xml><?xml version="1.0" encoding="utf-8"?>
-<w:settings xmlns:mc="http://schemas.openxmlformats.org/markup-compatibility/2006" xmlns:o="urn:schemas-microsoft-com:office:office" xmlns:r="http://schemas.openxmlformats.org/officeDocument/2006/relationships" xmlns:m="http://schemas.openxmlformats.org/officeDocument/2006/math" xmlns:v="urn:schemas-microsoft-com:vml" xmlns:w10="urn:schemas-microsoft-com:office:word" xmlns:w="http://schemas.openxmlformats.org/wordprocessingml/2006/main" xmlns:w14="http://schemas.microsoft.com/office/word/2010/wordml" xmlns:w15="http://schemas.microsoft.com/office/word/2012/wordml" xmlns:w16cid="http://schemas.microsoft.com/office/word/2016/wordml/cid" xmlns:w16se="http://schemas.microsoft.com/office/word/2015/wordml/symex" xmlns:sl="http://schemas.openxmlformats.org/schemaLibrary/2006/main" mc:Ignorable="w14 w15 w16se w16cid">
-  <w:view w:val="normal"/>
-  <w:defaultTabStop w:val="708"/>
-  <w:hyphenationZone w:val="425"/>
-  <w:characterSpacingControl w:val="doNotCompress"/>
-  <w:compat>
-    <w:useFELayout/>
-    <w:compatSetting w:name="compatibilityMode" w:uri="http://schemas.microsoft.com/office/word" w:val="15"/>
-    <w:compatSetting w:name="overrideTableStyleFontSizeAndJustification" w:uri="http://schemas.microsoft.com/office/word" w:val="1"/>
-    <w:compatSetting w:name="enableOpenTypeFeatures" w:uri="http://schemas.microsoft.com/office/word" w:val="1"/>
-    <w:compatSetting w:name="doNotFlipMirrorIndents" w:uri="http://schemas.microsoft.com/office/word" w:val="1"/>
-    <w:compatSetting w:name="differentiateMultirowTableHeaders" w:uri="http://schemas.microsoft.com/office/word" w:val="1"/>
-  </w:compat>
-  <w:rsids>
-    <w:rsidRoot w:val="000C7301"/>
-    <w:rsid w:val="000C7301"/>
-    <w:rsid w:val="00FB3515"/>
-  </w:rsids>
-  <m:mathPr>
-    <m:mathFont m:val="Cambria Math"/>
-    <m:brkBin m:val="before"/>
-    <m:brkBinSub m:val="--"/>
-    <m:smallFrac m:val="0"/>
-    <m:dispDef/>
-    <m:lMargin m:val="0"/>
-    <m:rMargin m:val="0"/>
-    <m:defJc m:val="centerGroup"/>
-    <m:wrapIndent m:val="1440"/>
-    <m:intLim m:val="subSup"/>
-    <m:naryLim m:val="undOvr"/>
-  </m:mathPr>
-  <w:themeFontLang w:val="nl-NL"/>
-  <w:clrSchemeMapping w:bg1="light1" w:t1="dark1" w:bg2="light2" w:t2="dark2" w:accent1="accent1" w:accent2="accent2" w:accent3="accent3" w:accent4="accent4" w:accent5="accent5" w:accent6="accent6" w:hyperlink="hyperlink" w:followedHyperlink="followedHyperlink"/>
-  <w:decimalSymbol w:val="."/>
-  <w:listSeparator w:val=";"/>
-  <w15:chartTrackingRefBased/>
-</w:settings>
-</file>
-
-<file path=word/glossary/styles.xml><?xml version="1.0" encoding="utf-8"?>
-<w:styles xmlns:mc="http://schemas.openxmlformats.org/markup-compatibility/2006" xmlns:r="http://schemas.openxmlformats.org/officeDocument/2006/relationships" xmlns:w="http://schemas.openxmlformats.org/wordprocessingml/2006/main" xmlns:w14="http://schemas.microsoft.com/office/word/2010/wordml" xmlns:w15="http://schemas.microsoft.com/office/word/2012/wordml" xmlns:w16cid="http://schemas.microsoft.com/office/word/2016/wordml/cid" xmlns:w16se="http://schemas.microsoft.com/office/word/2015/wordml/symex" mc:Ignorable="w14 w15 w16se w16cid">
-  <w:docDefaults>
-    <w:rPrDefault>
-      <w:rPr>
-        <w:rFonts w:asciiTheme="minorHAnsi" w:eastAsiaTheme="minorEastAsia" w:hAnsiTheme="minorHAnsi" w:cstheme="minorBidi"/>
-        <w:sz w:val="22"/>
-        <w:szCs w:val="22"/>
-        <w:lang w:val="nl-NL" w:eastAsia="nl-NL" w:bidi="ar-SA"/>
-      </w:rPr>
-    </w:rPrDefault>
-    <w:pPrDefault>
-      <w:pPr>
-        <w:spacing w:after="160" w:line="259" w:lineRule="auto"/>
-      </w:pPr>
-    </w:pPrDefault>
-  </w:docDefaults>
-  <w:latentStyles w:defLockedState="0" w:defUIPriority="99" w:defSemiHidden="0" w:defUnhideWhenUsed="0" w:defQFormat="0" w:count="375">
-    <w:lsdException w:name="Normal" w:uiPriority="0" w:qFormat="1"/>
-    <w:lsdException w:name="heading 1" w:uiPriority="9" w:qFormat="1"/>
-    <w:lsdException w:name="heading 2" w:semiHidden="1" w:uiPriority="9" w:unhideWhenUsed="1" w:qFormat="1"/>
-    <w:lsdException w:name="heading 3" w:semiHidden="1" w:uiPriority="9" w:unhideWhenUsed="1" w:qFormat="1"/>
-    <w:lsdException w:name="heading 4" w:semiHidden="1" w:uiPriority="9" w:unhideWhenUsed="1" w:qFormat="1"/>
-    <w:lsdException w:name="heading 5" w:semiHidden="1" w:uiPriority="9" w:unhideWhenUsed="1" w:qFormat="1"/>
-    <w:lsdException w:name="heading 6" w:semiHidden="1" w:uiPriority="9" w:unhideWhenUsed="1" w:qFormat="1"/>
-    <w:lsdException w:name="heading 7" w:semiHidden="1" w:uiPriority="9" w:unhideWhenUsed="1" w:qFormat="1"/>
-    <w:lsdException w:name="heading 8" w:semiHidden="1" w:uiPriority="9" w:unhideWhenUsed="1" w:qFormat="1"/>
-    <w:lsdException w:name="heading 9" w:semiHidden="1" w:uiPriority="9" w:unhideWhenUsed="1" w:qFormat="1"/>
-    <w:lsdException w:name="index 1" w:semiHidden="1" w:unhideWhenUsed="1"/>
-    <w:lsdException w:name="index 2" w:semiHidden="1" w:unhideWhenUsed="1"/>
-    <w:lsdException w:name="index 3" w:semiHidden="1" w:unhideWhenUsed="1"/>
-    <w:lsdException w:name="index 4" w:semiHidden="1" w:unhideWhenUsed="1"/>
-    <w:lsdException w:name="index 5" w:semiHidden="1" w:unhideWhenUsed="1"/>
-    <w:lsdException w:name="index 6" w:semiHidden="1" w:unhideWhenUsed="1"/>
-    <w:lsdException w:name="index 7" w:semiHidden="1" w:unhideWhenUsed="1"/>
-    <w:lsdException w:name="index 8" w:semiHidden="1" w:unhideWhenUsed="1"/>
-    <w:lsdException w:name="index 9" w:semiHidden="1" w:unhideWhenUsed="1"/>
-    <w:lsdException w:name="toc 1" w:semiHidden="1" w:uiPriority="39" w:unhideWhenUsed="1"/>
-    <w:lsdException w:name="toc 2" w:semiHidden="1" w:uiPriority="39" w:unhideWhenUsed="1"/>
-    <w:lsdException w:name="toc 3" w:semiHidden="1" w:uiPriority="39" w:unhideWhenUsed="1"/>
-    <w:lsdException w:name="toc 4" w:semiHidden="1" w:uiPriority="39" w:unhideWhenUsed="1"/>
-    <w:lsdException w:name="toc 5" w:semiHidden="1" w:uiPriority="39" w:unhideWhenUsed="1"/>
-    <w:lsdException w:name="toc 6" w:semiHidden="1" w:uiPriority="39" w:unhideWhenUsed="1"/>
-    <w:lsdException w:name="toc 7" w:semiHidden="1" w:uiPriority="39" w:unhideWhenUsed="1"/>
-    <w:lsdException w:name="toc 8" w:semiHidden="1" w:uiPriority="39" w:unhideWhenUsed="1"/>
-    <w:lsdException w:name="toc 9" w:semiHidden="1" w:uiPriority="39" w:unhideWhenUsed="1"/>
-    <w:lsdException w:name="Normal Indent" w:semiHidden="1" w:unhideWhenUsed="1"/>
-    <w:lsdException w:name="footnote text" w:semiHidden="1" w:unhideWhenUsed="1"/>
-    <w:lsdException w:name="annotation text" w:semiHidden="1" w:unhideWhenUsed="1"/>
-    <w:lsdException w:name="header" w:semiHidden="1" w:unhideWhenUsed="1"/>
-    <w:lsdException w:name="footer" w:semiHidden="1" w:unhideWhenUsed="1"/>
-    <w:lsdException w:name="index heading" w:semiHidden="1" w:unhideWhenUsed="1"/>
-    <w:lsdException w:name="caption" w:semiHidden="1" w:uiPriority="35" w:unhideWhenUsed="1" w:qFormat="1"/>
-    <w:lsdException w:name="table of figures" w:semiHidden="1" w:unhideWhenUsed="1"/>
-    <w:lsdException w:name="envelope address" w:semiHidden="1" w:unhideWhenUsed="1"/>
-    <w:lsdException w:name="envelope return" w:semiHidden="1" w:unhideWhenUsed="1"/>
-    <w:lsdException w:name="footnote reference" w:semiHidden="1" w:unhideWhenUsed="1"/>
-    <w:lsdException w:name="annotation reference" w:semiHidden="1" w:unhideWhenUsed="1"/>
-    <w:lsdException w:name="line number" w:semiHidden="1" w:unhideWhenUsed="1"/>
-    <w:lsdException w:name="page number" w:semiHidden="1" w:unhideWhenUsed="1"/>
-    <w:lsdException w:name="endnote reference" w:semiHidden="1" w:unhideWhenUsed="1"/>
-    <w:lsdException w:name="endnote text" w:semiHidden="1" w:unhideWhenUsed="1"/>
-    <w:lsdException w:name="table of authorities" w:semiHidden="1" w:unhideWhenUsed="1"/>
-    <w:lsdException w:name="macro" w:semiHidden="1" w:unhideWhenUsed="1"/>
-    <w:lsdException w:name="toa heading" w:semiHidden="1" w:unhideWhenUsed="1"/>
-    <w:lsdException w:name="List" w:semiHidden="1" w:unhideWhenUsed="1"/>
-    <w:lsdException w:name="List Bullet" w:semiHidden="1" w:unhideWhenUsed="1"/>
-    <w:lsdException w:name="List Number" w:semiHidden="1" w:unhideWhenUsed="1"/>
-    <w:lsdException w:name="List 2" w:semiHidden="1" w:unhideWhenUsed="1"/>
-    <w:lsdException w:name="List 3" w:semiHidden="1" w:unhideWhenUsed="1"/>
-    <w:lsdException w:name="List 4" w:semiHidden="1" w:unhideWhenUsed="1"/>
-    <w:lsdException w:name="List 5" w:semiHidden="1" w:unhideWhenUsed="1"/>
-    <w:lsdException w:name="List Bullet 2" w:semiHidden="1" w:unhideWhenUsed="1"/>
-    <w:lsdException w:name="List Bullet 3" w:semiHidden="1" w:unhideWhenUsed="1"/>
-    <w:lsdException w:name="List Bullet 4" w:semiHidden="1" w:unhideWhenUsed="1"/>
-    <w:lsdException w:name="List Bullet 5" w:semiHidden="1" w:unhideWhenUsed="1"/>
-    <w:lsdException w:name="List Number 2" w:semiHidden="1" w:unhideWhenUsed="1"/>
-    <w:lsdException w:name="List Number 3" w:semiHidden="1" w:unhideWhenUsed="1"/>
-    <w:lsdException w:name="List Number 4" w:semiHidden="1" w:unhideWhenUsed="1"/>
-    <w:lsdException w:name="List Number 5" w:semiHidden="1" w:unhideWhenUsed="1"/>
-    <w:lsdException w:name="Title" w:uiPriority="10" w:qFormat="1"/>
-    <w:lsdException w:name="Closing" w:semiHidden="1" w:unhideWhenUsed="1"/>
-    <w:lsdException w:name="Signature" w:semiHidden="1" w:unhideWhenUsed="1"/>
-    <w:lsdException w:name="Default Paragraph Font" w:semiHidden="1" w:uiPriority="1" w:unhideWhenUsed="1"/>
-    <w:lsdException w:name="Body Text" w:semiHidden="1" w:unhideWhenUsed="1"/>
-    <w:lsdException w:name="Body Text Indent" w:semiHidden="1" w:unhideWhenUsed="1"/>
-    <w:lsdException w:name="List Continue" w:semiHidden="1" w:unhideWhenUsed="1"/>
-    <w:lsdException w:name="List Continue 2" w:semiHidden="1" w:unhideWhenUsed="1"/>
-    <w:lsdException w:name="List Continue 3" w:semiHidden="1" w:unhideWhenUsed="1"/>
-    <w:lsdException w:name="List Continue 4" w:semiHidden="1" w:unhideWhenUsed="1"/>
-    <w:lsdException w:name="List Continue 5" w:semiHidden="1" w:unhideWhenUsed="1"/>
-    <w:lsdException w:name="Message Header" w:semiHidden="1" w:unhideWhenUsed="1"/>
-    <w:lsdException w:name="Subtitle" w:uiPriority="11" w:qFormat="1"/>
-    <w:lsdException w:name="Salutation" w:semiHidden="1" w:unhideWhenUsed="1"/>
-    <w:lsdException w:name="Date" w:semiHidden="1" w:unhideWhenUsed="1"/>
-    <w:lsdException w:name="Body Text First Indent" w:semiHidden="1" w:unhideWhenUsed="1"/>
-    <w:lsdException w:name="Body Text First Indent 2" w:semiHidden="1" w:unhideWhenUsed="1"/>
-    <w:lsdException w:name="Note Heading" w:semiHidden="1" w:unhideWhenUsed="1"/>
-    <w:lsdException w:name="Body Text 2" w:semiHidden="1" w:unhideWhenUsed="1"/>
-    <w:lsdException w:name="Body Text 3" w:semiHidden="1" w:unhideWhenUsed="1"/>
-    <w:lsdException w:name="Body Text Indent 2" w:semiHidden="1" w:unhideWhenUsed="1"/>
-    <w:lsdException w:name="Body Text Indent 3" w:semiHidden="1" w:unhideWhenUsed="1"/>
-    <w:lsdException w:name="Block Text" w:semiHidden="1" w:unhideWhenUsed="1"/>
-    <w:lsdException w:name="Hyperlink" w:semiHidden="1" w:unhideWhenUsed="1"/>
-    <w:lsdException w:name="FollowedHyperlink" w:semiHidden="1" w:unhideWhenUsed="1"/>
-    <w:lsdException w:name="Strong" w:uiPriority="22" w:qFormat="1"/>
-    <w:lsdException w:name="Emphasis" w:uiPriority="20" w:qFormat="1"/>
-    <w:lsdException w:name="Document Map" w:semiHidden="1" w:unhideWhenUsed="1"/>
-    <w:lsdException w:name="Plain Text" w:semiHidden="1" w:unhideWhenUsed="1"/>
-    <w:lsdException w:name="E-mail Signature" w:semiHidden="1" w:unhideWhenUsed="1"/>
-    <w:lsdException w:name="HTML Top of Form" w:semiHidden="1" w:unhideWhenUsed="1"/>
-    <w:lsdException w:name="HTML Bottom of Form" w:semiHidden="1" w:unhideWhenUsed="1"/>
-    <w:lsdException w:name="Normal (Web)" w:semiHidden="1" w:unhideWhenUsed="1"/>
-    <w:lsdException w:name="HTML Acronym" w:semiHidden="1" w:unhideWhenUsed="1"/>
-    <w:lsdException w:name="HTML Address" w:semiHidden="1" w:unhideWhenUsed="1"/>
-    <w:lsdException w:name="HTML Cite" w:semiHidden="1" w:unhideWhenUsed="1"/>
-    <w:lsdException w:name="HTML Code" w:semiHidden="1" w:unhideWhenUsed="1"/>
-    <w:lsdException w:name="HTML Definition" w:semiHidden="1" w:unhideWhenUsed="1"/>
-    <w:lsdException w:name="HTML Keyboard" w:semiHidden="1" w:unhideWhenUsed="1"/>
-    <w:lsdException w:name="HTML Preformatted" w:semiHidden="1" w:unhideWhenUsed="1"/>
-    <w:lsdException w:name="HTML Sample" w:semiHidden="1" w:unhideWhenUsed="1"/>
-    <w:lsdException w:name="HTML Typewriter" w:semiHidden="1" w:unhideWhenUsed="1"/>
-    <w:lsdException w:name="HTML Variable" w:semiHidden="1" w:unhideWhenUsed="1"/>
-    <w:lsdException w:name="Normal Table" w:semiHidden="1" w:unhideWhenUsed="1"/>
-    <w:lsdException w:name="annotation subject" w:semiHidden="1" w:unhideWhenUsed="1"/>
-    <w:lsdException w:name="No List" w:semiHidden="1" w:unhideWhenUsed="1"/>
-    <w:lsdException w:name="Outline List 1" w:semiHidden="1" w:unhideWhenUsed="1"/>
-    <w:lsdException w:name="Outline List 2" w:semiHidden="1" w:unhideWhenUsed="1"/>
-    <w:lsdException w:name="Outline List 3" w:semiHidden="1" w:unhideWhenUsed="1"/>
-    <w:lsdException w:name="Table Simple 1" w:semiHidden="1" w:unhideWhenUsed="1"/>
-    <w:lsdException w:name="Table Simple 2" w:semiHidden="1" w:unhideWhenUsed="1"/>
-    <w:lsdException w:name="Table Simple 3" w:semiHidden="1" w:unhideWhenUsed="1"/>
-    <w:lsdException w:name="Table Classic 1" w:semiHidden="1" w:unhideWhenUsed="1"/>
-    <w:lsdException w:name="Table Classic 2" w:semiHidden="1" w:unhideWhenUsed="1"/>
-    <w:lsdException w:name="Table Classic 3" w:semiHidden="1" w:unhideWhenUsed="1"/>
-    <w:lsdException w:name="Table Classic 4" w:semiHidden="1" w:unhideWhenUsed="1"/>
-    <w:lsdException w:name="Table Colorful 1" w:semiHidden="1" w:unhideWhenUsed="1"/>
-    <w:lsdException w:name="Table Colorful 2" w:semiHidden="1" w:unhideWhenUsed="1"/>
-    <w:lsdException w:name="Table Colorful 3" w:semiHidden="1" w:unhideWhenUsed="1"/>
-    <w:lsdException w:name="Table Columns 1" w:semiHidden="1" w:unhideWhenUsed="1"/>
-    <w:lsdException w:name="Table Columns 2" w:semiHidden="1" w:unhideWhenUsed="1"/>
-    <w:lsdException w:name="Table Columns 3" w:semiHidden="1" w:unhideWhenUsed="1"/>
-    <w:lsdException w:name="Table Columns 4" w:semiHidden="1" w:unhideWhenUsed="1"/>
-    <w:lsdException w:name="Table Columns 5" w:semiHidden="1" w:unhideWhenUsed="1"/>
-    <w:lsdException w:name="Table Grid 1" w:semiHidden="1" w:unhideWhenUsed="1"/>
-    <w:lsdException w:name="Table Grid 2" w:semiHidden="1" w:unhideWhenUsed="1"/>
-    <w:lsdException w:name="Table Grid 3" w:semiHidden="1" w:unhideWhenUsed="1"/>
-    <w:lsdException w:name="Table Grid 4" w:semiHidden="1" w:unhideWhenUsed="1"/>
-    <w:lsdException w:name="Table Grid 5" w:semiHidden="1" w:unhideWhenUsed="1"/>
-    <w:lsdException w:name="Table Grid 6" w:semiHidden="1" w:unhideWhenUsed="1"/>
-    <w:lsdException w:name="Table Grid 7" w:semiHidden="1" w:unhideWhenUsed="1"/>
-    <w:lsdException w:name="Table Grid 8" w:semiHidden="1" w:unhideWhenUsed="1"/>
-    <w:lsdException w:name="Table List 1" w:semiHidden="1" w:unhideWhenUsed="1"/>
-    <w:lsdException w:name="Table List 2" w:semiHidden="1" w:unhideWhenUsed="1"/>
-    <w:lsdException w:name="Table List 3" w:semiHidden="1" w:unhideWhenUsed="1"/>
-    <w:lsdException w:name="Table List 4" w:semiHidden="1" w:unhideWhenUsed="1"/>
-    <w:lsdException w:name="Table List 5" w:semiHidden="1" w:unhideWhenUsed="1"/>
-    <w:lsdException w:name="Table List 6" w:semiHidden="1" w:unhideWhenUsed="1"/>
-    <w:lsdException w:name="Table List 7" w:semiHidden="1" w:unhideWhenUsed="1"/>
-    <w:lsdException w:name="Table List 8" w:semiHidden="1" w:unhideWhenUsed="1"/>
-    <w:lsdException w:name="Table 3D effects 1" w:semiHidden="1" w:unhideWhenUsed="1"/>
-    <w:lsdException w:name="Table 3D effects 2" w:semiHidden="1" w:unhideWhenUsed="1"/>
-    <w:lsdException w:name="Table 3D effects 3" w:semiHidden="1" w:unhideWhenUsed="1"/>
-    <w:lsdException w:name="Table Contemporary" w:semiHidden="1" w:unhideWhenUsed="1"/>
-    <w:lsdException w:name="Table Elegant" w:semiHidden="1" w:unhideWhenUsed="1"/>
-    <w:lsdException w:name="Table Professional" w:semiHidden="1" w:unhideWhenUsed="1"/>
-    <w:lsdException w:name="Table Subtle 1" w:semiHidden="1" w:unhideWhenUsed="1"/>
-    <w:lsdException w:name="Table Subtle 2" w:semiHidden="1" w:unhideWhenUsed="1"/>
-    <w:lsdException w:name="Table Web 1" w:semiHidden="1" w:unhideWhenUsed="1"/>
-    <w:lsdException w:name="Table Web 2" w:semiHidden="1" w:unhideWhenUsed="1"/>
-    <w:lsdException w:name="Table Web 3" w:semiHidden="1" w:unhideWhenUsed="1"/>
-    <w:lsdException w:name="Balloon Text" w:semiHidden="1" w:unhideWhenUsed="1"/>
-    <w:lsdException w:name="Table Grid" w:uiPriority="39"/>
-    <w:lsdException w:name="Table Theme" w:semiHidden="1" w:unhideWhenUsed="1"/>
-    <w:lsdException w:name="Placeholder Text" w:semiHidden="1"/>
-    <w:lsdException w:name="No Spacing" w:uiPriority="1" w:qFormat="1"/>
-    <w:lsdException w:name="Light Shading" w:uiPriority="60"/>
-    <w:lsdException w:name="Light List" w:uiPriority="61"/>
-    <w:lsdException w:name="Light Grid" w:uiPriority="62"/>
-    <w:lsdException w:name="Medium Shading 1" w:uiPriority="63"/>
-    <w:lsdException w:name="Medium Shading 2" w:uiPriority="64"/>
-    <w:lsdException w:name="Medium List 1" w:uiPriority="65"/>
-    <w:lsdException w:name="Medium List 2" w:uiPriority="66"/>
-    <w:lsdException w:name="Medium Grid 1" w:uiPriority="67"/>
-    <w:lsdException w:name="Medium Grid 2" w:uiPriority="68"/>
-    <w:lsdException w:name="Medium Grid 3" w:uiPriority="69"/>
-    <w:lsdException w:name="Dark List" w:uiPriority="70"/>
-    <w:lsdException w:name="Colorful Shading" w:uiPriority="71"/>
-    <w:lsdException w:name="Colorful List" w:uiPriority="72"/>
-    <w:lsdException w:name="Colorful Grid" w:uiPriority="73"/>
-    <w:lsdException w:name="Light Shading Accent 1" w:uiPriority="60"/>
-    <w:lsdException w:name="Light List Accent 1" w:uiPriority="61"/>
-    <w:lsdException w:name="Light Grid Accent 1" w:uiPriority="62"/>
-    <w:lsdException w:name="Medium Shading 1 Accent 1" w:uiPriority="63"/>
-    <w:lsdException w:name="Medium Shading 2 Accent 1" w:uiPriority="64"/>
-    <w:lsdException w:name="Medium List 1 Accent 1" w:uiPriority="65"/>
-    <w:lsdException w:name="Revision" w:semiHidden="1"/>
-    <w:lsdException w:name="List Paragraph" w:uiPriority="34" w:qFormat="1"/>
-    <w:lsdException w:name="Quote" w:uiPriority="29" w:qFormat="1"/>
-    <w:lsdException w:name="Intense Quote" w:uiPriority="30" w:qFormat="1"/>
-    <w:lsdException w:name="Medium List 2 Accent 1" w:uiPriority="66"/>
-    <w:lsdException w:name="Medium Grid 1 Accent 1" w:uiPriority="67"/>
-    <w:lsdException w:name="Medium Grid 2 Accent 1" w:uiPriority="68"/>
-    <w:lsdException w:name="Medium Grid 3 Accent 1" w:uiPriority="69"/>
-    <w:lsdException w:name="Dark List Accent 1" w:uiPriority="70"/>
-    <w:lsdException w:name="Colorful Shading Accent 1" w:uiPriority="71"/>
-    <w:lsdException w:name="Colorful List Accent 1" w:uiPriority="72"/>
-    <w:lsdException w:name="Colorful Grid Accent 1" w:uiPriority="73"/>
-    <w:lsdException w:name="Light Shading Accent 2" w:uiPriority="60"/>
-    <w:lsdException w:name="Light List Accent 2" w:uiPriority="61"/>
-    <w:lsdException w:name="Light Grid Accent 2" w:uiPriority="62"/>
-    <w:lsdException w:name="Medium Shading 1 Accent 2" w:uiPriority="63"/>
-    <w:lsdException w:name="Medium Shading 2 Accent 2" w:uiPriority="64"/>
-    <w:lsdException w:name="Medium List 1 Accent 2" w:uiPriority="65"/>
-    <w:lsdException w:name="Medium List 2 Accent 2" w:uiPriority="66"/>
-    <w:lsdException w:name="Medium Grid 1 Accent 2" w:uiPriority="67"/>
-    <w:lsdException w:name="Medium Grid 2 Accent 2" w:uiPriority="68"/>
-    <w:lsdException w:name="Medium Grid 3 Accent 2" w:uiPriority="69"/>
-    <w:lsdException w:name="Dark List Accent 2" w:uiPriority="70"/>
-    <w:lsdException w:name="Colorful Shading Accent 2" w:uiPriority="71"/>
-    <w:lsdException w:name="Colorful List Accent 2" w:uiPriority="72"/>
-    <w:lsdException w:name="Colorful Grid Accent 2" w:uiPriority="73"/>
-    <w:lsdException w:name="Light Shading Accent 3" w:uiPriority="60"/>
-    <w:lsdException w:name="Light List Accent 3" w:uiPriority="61"/>
-    <w:lsdException w:name="Light Grid Accent 3" w:uiPriority="62"/>
-    <w:lsdException w:name="Medium Shading 1 Accent 3" w:uiPriority="63"/>
-    <w:lsdException w:name="Medium Shading 2 Accent 3" w:uiPriority="64"/>
-    <w:lsdException w:name="Medium List 1 Accent 3" w:uiPriority="65"/>
-    <w:lsdException w:name="Medium List 2 Accent 3" w:uiPriority="66"/>
-    <w:lsdException w:name="Medium Grid 1 Accent 3" w:uiPriority="67"/>
-    <w:lsdException w:name="Medium Grid 2 Accent 3" w:uiPriority="68"/>
-    <w:lsdException w:name="Medium Grid 3 Accent 3" w:uiPriority="69"/>
-    <w:lsdException w:name="Dark List Accent 3" w:uiPriority="70"/>
-    <w:lsdException w:name="Colorful Shading Accent 3" w:uiPriority="71"/>
-    <w:lsdException w:name="Colorful List Accent 3" w:uiPriority="72"/>
-    <w:lsdException w:name="Colorful Grid Accent 3" w:uiPriority="73"/>
-    <w:lsdException w:name="Light Shading Accent 4" w:uiPriority="60"/>
-    <w:lsdException w:name="Light List Accent 4" w:uiPriority="61"/>
-    <w:lsdException w:name="Light Grid Accent 4" w:uiPriority="62"/>
-    <w:lsdException w:name="Medium Shading 1 Accent 4" w:uiPriority="63"/>
-    <w:lsdException w:name="Medium Shading 2 Accent 4" w:uiPriority="64"/>
-    <w:lsdException w:name="Medium List 1 Accent 4" w:uiPriority="65"/>
-    <w:lsdException w:name="Medium List 2 Accent 4" w:uiPriority="66"/>
-    <w:lsdException w:name="Medium Grid 1 Accent 4" w:uiPriority="67"/>
-    <w:lsdException w:name="Medium Grid 2 Accent 4" w:uiPriority="68"/>
-    <w:lsdException w:name="Medium Grid 3 Accent 4" w:uiPriority="69"/>
-    <w:lsdException w:name="Dark List Accent 4" w:uiPriority="70"/>
-    <w:lsdException w:name="Colorful Shading Accent 4" w:uiPriority="71"/>
-    <w:lsdException w:name="Colorful List Accent 4" w:uiPriority="72"/>
-    <w:lsdException w:name="Colorful Grid Accent 4" w:uiPriority="73"/>
-    <w:lsdException w:name="Light Shading Accent 5" w:uiPriority="60"/>
-    <w:lsdException w:name="Light List Accent 5" w:uiPriority="61"/>
-    <w:lsdException w:name="Light Grid Accent 5" w:uiPriority="62"/>
-    <w:lsdException w:name="Medium Shading 1 Accent 5" w:uiPriority="63"/>
-    <w:lsdException w:name="Medium Shading 2 Accent 5" w:uiPriority="64"/>
-    <w:lsdException w:name="Medium List 1 Accent 5" w:uiPriority="65"/>
-    <w:lsdException w:name="Medium List 2 Accent 5" w:uiPriority="66"/>
-    <w:lsdException w:name="Medium Grid 1 Accent 5" w:uiPriority="67"/>
-    <w:lsdException w:name="Medium Grid 2 Accent 5" w:uiPriority="68"/>
-    <w:lsdException w:name="Medium Grid 3 Accent 5" w:uiPriority="69"/>
-    <w:lsdException w:name="Dark List Accent 5" w:uiPriority="70"/>
-    <w:lsdException w:name="Colorful Shading Accent 5" w:uiPriority="71"/>
-    <w:lsdException w:name="Colorful List Accent 5" w:uiPriority="72"/>
-    <w:lsdException w:name="Colorful Grid Accent 5" w:uiPriority="73"/>
-    <w:lsdException w:name="Light Shading Accent 6" w:uiPriority="60"/>
-    <w:lsdException w:name="Light List Accent 6" w:uiPriority="61"/>
-    <w:lsdException w:name="Light Grid Accent 6" w:uiPriority="62"/>
-    <w:lsdException w:name="Medium Shading 1 Accent 6" w:uiPriority="63"/>
-    <w:lsdException w:name="Medium Shading 2 Accent 6" w:uiPriority="64"/>
-    <w:lsdException w:name="Medium List 1 Accent 6" w:uiPriority="65"/>
-    <w:lsdException w:name="Medium List 2 Accent 6" w:uiPriority="66"/>
-    <w:lsdException w:name="Medium Grid 1 Accent 6" w:uiPriority="67"/>
-    <w:lsdException w:name="Medium Grid 2 Accent 6" w:uiPriority="68"/>
-    <w:lsdException w:name="Medium Grid 3 Accent 6" w:uiPriority="69"/>
-    <w:lsdException w:name="Dark List Accent 6" w:uiPriority="70"/>
-    <w:lsdException w:name="Colorful Shading Accent 6" w:uiPriority="71"/>
-    <w:lsdException w:name="Colorful List Accent 6" w:uiPriority="72"/>
-    <w:lsdException w:name="Colorful Grid Accent 6" w:uiPriority="73"/>
-    <w:lsdException w:name="Subtle Emphasis" w:uiPriority="19" w:qFormat="1"/>
-    <w:lsdException w:name="Intense Emphasis" w:uiPriority="21" w:qFormat="1"/>
-    <w:lsdException w:name="Subtle Reference" w:uiPriority="31" w:qFormat="1"/>
-    <w:lsdException w:name="Intense Reference" w:uiPriority="32" w:qFormat="1"/>
-    <w:lsdException w:name="Book Title" w:uiPriority="33" w:qFormat="1"/>
-    <w:lsdException w:name="Bibliography" w:semiHidden="1" w:uiPriority="37" w:unhideWhenUsed="1"/>
-    <w:lsdException w:name="TOC Heading" w:semiHidden="1" w:uiPriority="39" w:unhideWhenUsed="1" w:qFormat="1"/>
-    <w:lsdException w:name="Plain Table 1" w:uiPriority="41"/>
-    <w:lsdException w:name="Plain Table 2" w:uiPriority="42"/>
-    <w:lsdException w:name="Plain Table 3" w:uiPriority="43"/>
-    <w:lsdException w:name="Plain Table 4" w:uiPriority="44"/>
-    <w:lsdException w:name="Plain Table 5" w:uiPriority="45"/>
-    <w:lsdException w:name="Grid Table Light" w:uiPriority="40"/>
-    <w:lsdException w:name="Grid Table 1 Light" w:uiPriority="46"/>
-    <w:lsdException w:name="Grid Table 2" w:uiPriority="47"/>
-    <w:lsdException w:name="Grid Table 3" w:uiPriority="48"/>
-    <w:lsdException w:name="Grid Table 4" w:uiPriority="49"/>
-    <w:lsdException w:name="Grid Table 5 Dark" w:uiPriority="50"/>
-    <w:lsdException w:name="Grid Table 6 Colorful" w:uiPriority="51"/>
-    <w:lsdException w:name="Grid Table 7 Colorful" w:uiPriority="52"/>
-    <w:lsdException w:name="Grid Table 1 Light Accent 1" w:uiPriority="46"/>
-    <w:lsdException w:name="Grid Table 2 Accent 1" w:uiPriority="47"/>
-    <w:lsdException w:name="Grid Table 3 Accent 1" w:uiPriority="48"/>
-    <w:lsdException w:name="Grid Table 4 Accent 1" w:uiPriority="49"/>
-    <w:lsdException w:name="Grid Table 5 Dark Accent 1" w:uiPriority="50"/>
-    <w:lsdException w:name="Grid Table 6 Colorful Accent 1" w:uiPriority="51"/>
-    <w:lsdException w:name="Grid Table 7 Colorful Accent 1" w:uiPriority="52"/>
-    <w:lsdException w:name="Grid Table 1 Light Accent 2" w:uiPriority="46"/>
-    <w:lsdException w:name="Grid Table 2 Accent 2" w:uiPriority="47"/>
-    <w:lsdException w:name="Grid Table 3 Accent 2" w:uiPriority="48"/>
-    <w:lsdException w:name="Grid Table 4 Accent 2" w:uiPriority="49"/>
-    <w:lsdException w:name="Grid Table 5 Dark Accent 2" w:uiPriority="50"/>
-    <w:lsdException w:name="Grid Table 6 Colorful Accent 2" w:uiPriority="51"/>
-    <w:lsdException w:name="Grid Table 7 Colorful Accent 2" w:uiPriority="52"/>
-    <w:lsdException w:name="Grid Table 1 Light Accent 3" w:uiPriority="46"/>
-    <w:lsdException w:name="Grid Table 2 Accent 3" w:uiPriority="47"/>
-    <w:lsdException w:name="Grid Table 3 Accent 3" w:uiPriority="48"/>
-    <w:lsdException w:name="Grid Table 4 Accent 3" w:uiPriority="49"/>
-    <w:lsdException w:name="Grid Table 5 Dark Accent 3" w:uiPriority="50"/>
-    <w:lsdException w:name="Grid Table 6 Colorful Accent 3" w:uiPriority="51"/>
-    <w:lsdException w:name="Grid Table 7 Colorful Accent 3" w:uiPriority="52"/>
-    <w:lsdException w:name="Grid Table 1 Light Accent 4" w:uiPriority="46"/>
-    <w:lsdException w:name="Grid Table 2 Accent 4" w:uiPriority="47"/>
-    <w:lsdException w:name="Grid Table 3 Accent 4" w:uiPriority="48"/>
-    <w:lsdException w:name="Grid Table 4 Accent 4" w:uiPriority="49"/>
-    <w:lsdException w:name="Grid Table 5 Dark Accent 4" w:uiPriority="50"/>
-    <w:lsdException w:name="Grid Table 6 Colorful Accent 4" w:uiPriority="51"/>
-    <w:lsdException w:name="Grid Table 7 Colorful Accent 4" w:uiPriority="52"/>
-    <w:lsdException w:name="Grid Table 1 Light Accent 5" w:uiPriority="46"/>
-    <w:lsdException w:name="Grid Table 2 Accent 5" w:uiPriority="47"/>
-    <w:lsdException w:name="Grid Table 3 Accent 5" w:uiPriority="48"/>
-    <w:lsdException w:name="Grid Table 4 Accent 5" w:uiPriority="49"/>
-    <w:lsdException w:name="Grid Table 5 Dark Accent 5" w:uiPriority="50"/>
-    <w:lsdException w:name="Grid Table 6 Colorful Accent 5" w:uiPriority="51"/>
-    <w:lsdException w:name="Grid Table 7 Colorful Accent 5" w:uiPriority="52"/>
-    <w:lsdException w:name="Grid Table 1 Light Accent 6" w:uiPriority="46"/>
-    <w:lsdException w:name="Grid Table 2 Accent 6" w:uiPriority="47"/>
-    <w:lsdException w:name="Grid Table 3 Accent 6" w:uiPriority="48"/>
-    <w:lsdException w:name="Grid Table 4 Accent 6" w:uiPriority="49"/>
-    <w:lsdException w:name="Grid Table 5 Dark Accent 6" w:uiPriority="50"/>
-    <w:lsdException w:name="Grid Table 6 Colorful Accent 6" w:uiPriority="51"/>
-    <w:lsdException w:name="Grid Table 7 Colorful Accent 6" w:uiPriority="52"/>
-    <w:lsdException w:name="List Table 1 Light" w:uiPriority="46"/>
-    <w:lsdException w:name="List Table 2" w:uiPriority="47"/>
-    <w:lsdException w:name="List Table 3" w:uiPriority="48"/>
-    <w:lsdException w:name="List Table 4" w:uiPriority="49"/>
-    <w:lsdException w:name="List Table 5 Dark" w:uiPriority="50"/>
-    <w:lsdException w:name="List Table 6 Colorful" w:uiPriority="51"/>
-    <w:lsdException w:name="List Table 7 Colorful" w:uiPriority="52"/>
-    <w:lsdException w:name="List Table 1 Light Accent 1" w:uiPriority="46"/>
-    <w:lsdException w:name="List Table 2 Accent 1" w:uiPriority="47"/>
-    <w:lsdException w:name="List Table 3 Accent 1" w:uiPriority="48"/>
-    <w:lsdException w:name="List Table 4 Accent 1" w:uiPriority="49"/>
-    <w:lsdException w:name="List Table 5 Dark Accent 1" w:uiPriority="50"/>
-    <w:lsdException w:name="List Table 6 Colorful Accent 1" w:uiPriority="51"/>
-    <w:lsdException w:name="List Table 7 Colorful Accent 1" w:uiPriority="52"/>
-    <w:lsdException w:name="List Table 1 Light Accent 2" w:uiPriority="46"/>
-    <w:lsdException w:name="List Table 2 Accent 2" w:uiPriority="47"/>
-    <w:lsdException w:name="List Table 3 Accent 2" w:uiPriority="48"/>
-    <w:lsdException w:name="List Table 4 Accent 2" w:uiPriority="49"/>
-    <w:lsdException w:name="List Table 5 Dark Accent 2" w:uiPriority="50"/>
-    <w:lsdException w:name="List Table 6 Colorful Accent 2" w:uiPriority="51"/>
-    <w:lsdException w:name="List Table 7 Colorful Accent 2" w:uiPriority="52"/>
-    <w:lsdException w:name="List Table 1 Light Accent 3" w:uiPriority="46"/>
-    <w:lsdException w:name="List Table 2 Accent 3" w:uiPriority="47"/>
-    <w:lsdException w:name="List Table 3 Accent 3" w:uiPriority="48"/>
-    <w:lsdException w:name="List Table 4 Accent 3" w:uiPriority="49"/>
-    <w:lsdException w:name="List Table 5 Dark Accent 3" w:uiPriority="50"/>
-    <w:lsdException w:name="List Table 6 Colorful Accent 3" w:uiPriority="51"/>
-    <w:lsdException w:name="List Table 7 Colorful Accent 3" w:uiPriority="52"/>
-    <w:lsdException w:name="List Table 1 Light Accent 4" w:uiPriority="46"/>
-    <w:lsdException w:name="List Table 2 Accent 4" w:uiPriority="47"/>
-    <w:lsdException w:name="List Table 3 Accent 4" w:uiPriority="48"/>
-    <w:lsdException w:name="List Table 4 Accent 4" w:uiPriority="49"/>
-    <w:lsdException w:name="List Table 5 Dark Accent 4" w:uiPriority="50"/>
-    <w:lsdException w:name="List Table 6 Colorful Accent 4" w:uiPriority="51"/>
-    <w:lsdException w:name="List Table 7 Colorful Accent 4" w:uiPriority="52"/>
-    <w:lsdException w:name="List Table 1 Light Accent 5" w:uiPriority="46"/>
-    <w:lsdException w:name="List Table 2 Accent 5" w:uiPriority="47"/>
-    <w:lsdException w:name="List Table 3 Accent 5" w:uiPriority="48"/>
-    <w:lsdException w:name="List Table 4 Accent 5" w:uiPriority="49"/>
-    <w:lsdException w:name="List Table 5 Dark Accent 5" w:uiPriority="50"/>
-    <w:lsdException w:name="List Table 6 Colorful Accent 5" w:uiPriority="51"/>
-    <w:lsdException w:name="List Table 7 Colorful Accent 5" w:uiPriority="52"/>
-    <w:lsdException w:name="List Table 1 Light Accent 6" w:uiPriority="46"/>
-    <w:lsdException w:name="List Table 2 Accent 6" w:uiPriority="47"/>
-    <w:lsdException w:name="List Table 3 Accent 6" w:uiPriority="48"/>
-    <w:lsdException w:name="List Table 4 Accent 6" w:uiPriority="49"/>
-    <w:lsdException w:name="List Table 5 Dark Accent 6" w:uiPriority="50"/>
-    <w:lsdException w:name="List Table 6 Colorful Accent 6" w:uiPriority="51"/>
-    <w:lsdException w:name="List Table 7 Colorful Accent 6" w:uiPriority="52"/>
-    <w:lsdException w:name="Mention" w:semiHidden="1" w:unhideWhenUsed="1"/>
-    <w:lsdException w:name="Smart Hyperlink" w:semiHidden="1" w:unhideWhenUsed="1"/>
-    <w:lsdException w:name="Hashtag" w:semiHidden="1" w:unhideWhenUsed="1"/>
-    <w:lsdException w:name="Unresolved Mention" w:semiHidden="1" w:unhideWhenUsed="1"/>
-  </w:latentStyles>
-  <w:style w:type="paragraph" w:default="1" w:styleId="Normal">
-    <w:name w:val="Normal"/>
-    <w:qFormat/>
-  </w:style>
-  <w:style w:type="character" w:default="1" w:styleId="DefaultParagraphFont">
-    <w:name w:val="Default Paragraph Font"/>
-    <w:uiPriority w:val="1"/>
-    <w:semiHidden/>
-    <w:unhideWhenUsed/>
-  </w:style>
-  <w:style w:type="table" w:default="1" w:styleId="TableNormal">
-    <w:name w:val="Normal Table"/>
-    <w:uiPriority w:val="99"/>
-    <w:semiHidden/>
-    <w:unhideWhenUsed/>
-    <w:tblPr>
-      <w:tblInd w:w="0" w:type="dxa"/>
-      <w:tblCellMar>
-        <w:top w:w="0" w:type="dxa"/>
-        <w:left w:w="108" w:type="dxa"/>
-        <w:bottom w:w="0" w:type="dxa"/>
-        <w:right w:w="108" w:type="dxa"/>
-      </w:tblCellMar>
-    </w:tblPr>
-  </w:style>
-  <w:style w:type="numbering" w:default="1" w:styleId="NoList">
-    <w:name w:val="No List"/>
-    <w:uiPriority w:val="99"/>
-    <w:semiHidden/>
-    <w:unhideWhenUsed/>
-  </w:style>
-  <w:style w:type="paragraph" w:customStyle="1" w:styleId="4DA68A8CDC63487EBCFC37F77911A060">
-    <w:name w:val="4DA68A8CDC63487EBCFC37F77911A060"/>
-    <w:rsid w:val="000C7301"/>
-  </w:style>
-  <w:style w:type="paragraph" w:customStyle="1" w:styleId="B25D682FB7FA4975A3C8F88F1B10250E">
-    <w:name w:val="B25D682FB7FA4975A3C8F88F1B10250E"/>
-    <w:rsid w:val="000C7301"/>
-  </w:style>
-  <w:style w:type="paragraph" w:customStyle="1" w:styleId="D82D7E4D20C342399940221DEAB72387">
-    <w:name w:val="D82D7E4D20C342399940221DEAB72387"/>
-    <w:rsid w:val="000C7301"/>
-  </w:style>
-</w:styles>
-</file>
-
-<file path=word/glossary/webSettings.xml><?xml version="1.0" encoding="utf-8"?>
-<w:webSettings xmlns:mc="http://schemas.openxmlformats.org/markup-compatibility/2006" xmlns:r="http://schemas.openxmlformats.org/officeDocument/2006/relationships" xmlns:w="http://schemas.openxmlformats.org/wordprocessingml/2006/main" xmlns:w14="http://schemas.microsoft.com/office/word/2010/wordml" xmlns:w15="http://schemas.microsoft.com/office/word/2012/wordml" xmlns:w16cid="http://schemas.microsoft.com/office/word/2016/wordml/cid" xmlns:w16se="http://schemas.microsoft.com/office/word/2015/wordml/symex" mc:Ignorable="w14 w15 w16se w16cid">
-  <w:optimizeForBrowser/>
-  <w:allowPNG/>
-</w:webSettings>
-</file>
-
 <file path=word/theme/theme1.xml><?xml version="1.0" encoding="utf-8"?>
 <a:theme xmlns:a="http://schemas.openxmlformats.org/drawingml/2006/main" name="Kantoorthema">
   <a:themeElements>
@@ -6181,7 +5650,7 @@
 </file>
 
 <file path=customXml/itemProps1.xml><?xml version="1.0" encoding="utf-8"?>
-<ds:datastoreItem xmlns:ds="http://schemas.openxmlformats.org/officeDocument/2006/customXml" ds:itemID="{3CEEE8B7-E183-4F41-B43A-1107676E99CC}">
+<ds:datastoreItem xmlns:ds="http://schemas.openxmlformats.org/officeDocument/2006/customXml" ds:itemID="{B7B9E107-9BA2-4873-9EE6-E178A2AF6507}">
   <ds:schemaRefs>
     <ds:schemaRef ds:uri="http://schemas.openxmlformats.org/officeDocument/2006/bibliography"/>
   </ds:schemaRefs>

</xml_diff>

<commit_message>
Started latex report for current knowledge, continued paper reading
</commit_message>
<xml_diff>
--- a/Current knowledge.docx
+++ b/Current knowledge.docx
@@ -3029,68 +3029,43 @@
       <w:r>
         <w:t xml:space="preserve"> and rudder angles. Including hydrodynamic forces and moments. This is needed to calculate the path. </w:t>
       </w:r>
-      <w:bookmarkStart w:id="17" w:name="_GoBack"/>
+    </w:p>
+    <w:p>
+      <w:pPr>
+        <w:pStyle w:val="Heading3"/>
+      </w:pPr>
+      <w:bookmarkStart w:id="17" w:name="_Toc495928817"/>
+      <w:r>
+        <w:t>Environmental forces</w:t>
+      </w:r>
       <w:bookmarkEnd w:id="17"/>
     </w:p>
     <w:p>
-      <w:pPr>
-        <w:pStyle w:val="Heading3"/>
-      </w:pPr>
-      <w:bookmarkStart w:id="18" w:name="_Toc495928817"/>
-      <w:r>
-        <w:t>Environmental forces</w:t>
+      <w:r>
+        <w:t xml:space="preserve">How are we going to model the wind, wave and current </w:t>
+      </w:r>
+      <w:proofErr w:type="gramStart"/>
+      <w:r>
+        <w:t>forces</w:t>
+      </w:r>
+      <w:proofErr w:type="gramEnd"/>
+    </w:p>
+    <w:p>
+      <w:pPr>
+        <w:pStyle w:val="Heading2"/>
+      </w:pPr>
+      <w:bookmarkStart w:id="18" w:name="_Toc495928818"/>
+      <w:r>
+        <w:t>Route-planning</w:t>
       </w:r>
       <w:bookmarkEnd w:id="18"/>
     </w:p>
     <w:p>
       <w:r>
-        <w:t xml:space="preserve">How are we going to model the wind, wave and current </w:t>
-      </w:r>
-      <w:proofErr w:type="gramStart"/>
-      <w:r>
-        <w:t>forces</w:t>
-      </w:r>
-      <w:proofErr w:type="gramEnd"/>
-    </w:p>
-    <w:p>
-      <w:pPr>
-        <w:pStyle w:val="Heading2"/>
-      </w:pPr>
-      <w:bookmarkStart w:id="19" w:name="_Toc495928818"/>
-      <w:r>
-        <w:t>Route-planning</w:t>
-      </w:r>
-      <w:bookmarkEnd w:id="19"/>
-    </w:p>
-    <w:p>
-      <w:r>
         <w:t xml:space="preserve">What are key issues </w:t>
       </w:r>
       <w:r>
         <w:t>in optimizing the route</w:t>
-      </w:r>
-    </w:p>
-    <w:p>
-      <w:pPr>
-        <w:pStyle w:val="Heading2"/>
-      </w:pPr>
-      <w:bookmarkStart w:id="20" w:name="_Toc495928819"/>
-      <w:r>
-        <w:t>Cost function</w:t>
-      </w:r>
-      <w:bookmarkEnd w:id="20"/>
-    </w:p>
-    <w:p>
-      <w:r>
-        <w:t xml:space="preserve">What is a cost function, how to test and verify </w:t>
-      </w:r>
-      <w:proofErr w:type="gramStart"/>
-      <w:r>
-        <w:t>it,</w:t>
-      </w:r>
-      <w:proofErr w:type="gramEnd"/>
-      <w:r>
-        <w:t xml:space="preserve"> </w:t>
       </w:r>
     </w:p>
     <w:p>
@@ -3110,7 +3085,7 @@
       <w:pPr>
         <w:pStyle w:val="Heading1"/>
       </w:pPr>
-      <w:bookmarkStart w:id="21" w:name="_Toc495928820"/>
+      <w:bookmarkStart w:id="19" w:name="_Toc495928820"/>
       <w:r>
         <w:lastRenderedPageBreak/>
         <w:t>Data</w:t>
@@ -3118,22 +3093,47 @@
       <w:r>
         <w:t xml:space="preserve"> and visualisations</w:t>
       </w:r>
+      <w:bookmarkEnd w:id="19"/>
+    </w:p>
+    <w:p>
+      <w:r>
+        <w:t>What is known, can be measured, and how can it be presented</w:t>
+      </w:r>
+    </w:p>
+    <w:p>
+      <w:pPr>
+        <w:pStyle w:val="Heading2"/>
+      </w:pPr>
+      <w:bookmarkStart w:id="20" w:name="_Toc495928819"/>
+      <w:r>
+        <w:t>Cost function</w:t>
+      </w:r>
+      <w:bookmarkEnd w:id="20"/>
+    </w:p>
+    <w:p>
+      <w:r>
+        <w:t xml:space="preserve">What is a cost function, how to test and verify </w:t>
+      </w:r>
+      <w:proofErr w:type="gramStart"/>
+      <w:r>
+        <w:t>it,</w:t>
+      </w:r>
+      <w:proofErr w:type="gramEnd"/>
+      <w:r>
+        <w:t xml:space="preserve"> </w:t>
+      </w:r>
+    </w:p>
+    <w:p>
+      <w:pPr>
+        <w:pStyle w:val="Heading2"/>
+      </w:pPr>
+      <w:bookmarkStart w:id="21" w:name="_Toc495928821"/>
+      <w:bookmarkStart w:id="22" w:name="_GoBack"/>
+      <w:bookmarkEnd w:id="22"/>
+      <w:r>
+        <w:t>Environment</w:t>
+      </w:r>
       <w:bookmarkEnd w:id="21"/>
-    </w:p>
-    <w:p>
-      <w:r>
-        <w:t>What is known, can be measured, and how can it be presented</w:t>
-      </w:r>
-    </w:p>
-    <w:p>
-      <w:pPr>
-        <w:pStyle w:val="Heading2"/>
-      </w:pPr>
-      <w:bookmarkStart w:id="22" w:name="_Toc495928821"/>
-      <w:r>
-        <w:t>Environment</w:t>
-      </w:r>
-      <w:bookmarkEnd w:id="22"/>
     </w:p>
     <w:p>
       <w:r>
@@ -5650,7 +5650,7 @@
 </file>
 
 <file path=customXml/itemProps1.xml><?xml version="1.0" encoding="utf-8"?>
-<ds:datastoreItem xmlns:ds="http://schemas.openxmlformats.org/officeDocument/2006/customXml" ds:itemID="{B7B9E107-9BA2-4873-9EE6-E178A2AF6507}">
+<ds:datastoreItem xmlns:ds="http://schemas.openxmlformats.org/officeDocument/2006/customXml" ds:itemID="{83147C30-CFE9-4CBE-8A6A-BE79BF0B22CF}">
   <ds:schemaRefs>
     <ds:schemaRef ds:uri="http://schemas.openxmlformats.org/officeDocument/2006/bibliography"/>
   </ds:schemaRefs>

</xml_diff>